<commit_message>
Finished Bericht for Part 1
</commit_message>
<xml_diff>
--- a/Technischer Bericht.docx
+++ b/Technischer Bericht.docx
@@ -405,6 +405,8 @@
         </w:rPr>
         <w:t xml:space="preserve">Paul Arzberger </w:t>
       </w:r>
+      <w:bookmarkStart w:id="0" w:name="_GoBack"/>
+      <w:bookmarkEnd w:id="0"/>
       <w:r>
         <w:rPr>
           <w:rFonts w:ascii="Arial" w:hAnsi="Arial" w:cs="Arial"/>
@@ -500,6 +502,996 @@
         <w:t>Inhaltsverzeichnis</w:t>
       </w:r>
     </w:p>
+    <w:sdt>
+      <w:sdtPr>
+        <w:rPr>
+          <w:rFonts w:asciiTheme="minorHAnsi" w:eastAsiaTheme="minorHAnsi" w:hAnsiTheme="minorHAnsi" w:cstheme="minorBidi"/>
+          <w:color w:val="auto"/>
+          <w:sz w:val="22"/>
+          <w:szCs w:val="22"/>
+          <w:lang w:val="de-DE" w:eastAsia="en-US"/>
+        </w:rPr>
+        <w:id w:val="1703829541"/>
+        <w:docPartObj>
+          <w:docPartGallery w:val="Table of Contents"/>
+          <w:docPartUnique/>
+        </w:docPartObj>
+      </w:sdtPr>
+      <w:sdtEndPr>
+        <w:rPr>
+          <w:b/>
+          <w:bCs/>
+        </w:rPr>
+      </w:sdtEndPr>
+      <w:sdtContent>
+        <w:p>
+          <w:pPr>
+            <w:pStyle w:val="Inhaltsverzeichnisberschrift"/>
+          </w:pPr>
+          <w:r>
+            <w:rPr>
+              <w:lang w:val="de-DE"/>
+            </w:rPr>
+            <w:t>Inhalt</w:t>
+          </w:r>
+        </w:p>
+        <w:p>
+          <w:pPr>
+            <w:pStyle w:val="Verzeichnis1"/>
+            <w:tabs>
+              <w:tab w:val="right" w:leader="dot" w:pos="9062"/>
+            </w:tabs>
+            <w:rPr>
+              <w:rFonts w:eastAsiaTheme="minorEastAsia"/>
+              <w:noProof/>
+              <w:lang w:val="de-AT" w:eastAsia="de-AT"/>
+            </w:rPr>
+          </w:pPr>
+          <w:r>
+            <w:rPr>
+              <w:b/>
+              <w:bCs/>
+              <w:lang w:val="de-DE"/>
+            </w:rPr>
+            <w:fldChar w:fldCharType="begin"/>
+          </w:r>
+          <w:r>
+            <w:rPr>
+              <w:b/>
+              <w:bCs/>
+              <w:lang w:val="de-DE"/>
+            </w:rPr>
+            <w:instrText xml:space="preserve"> TOC \o "1-3" \h \z \u </w:instrText>
+          </w:r>
+          <w:r>
+            <w:rPr>
+              <w:b/>
+              <w:bCs/>
+              <w:lang w:val="de-DE"/>
+            </w:rPr>
+            <w:fldChar w:fldCharType="separate"/>
+          </w:r>
+          <w:hyperlink w:anchor="_Toc12225922" w:history="1">
+            <w:r>
+              <w:rPr>
+                <w:rStyle w:val="Hyperlink"/>
+                <w:noProof/>
+                <w:lang w:val="de-AT"/>
+              </w:rPr>
+              <w:t>Teil 1 Registrierung der Punktwolken und Transformation in ein übergeordnetes Koordinatensystem</w:t>
+            </w:r>
+            <w:r>
+              <w:rPr>
+                <w:noProof/>
+                <w:webHidden/>
+              </w:rPr>
+              <w:tab/>
+            </w:r>
+            <w:r>
+              <w:rPr>
+                <w:noProof/>
+                <w:webHidden/>
+              </w:rPr>
+              <w:fldChar w:fldCharType="begin"/>
+            </w:r>
+            <w:r>
+              <w:rPr>
+                <w:noProof/>
+                <w:webHidden/>
+              </w:rPr>
+              <w:instrText xml:space="preserve"> PAGEREF _Toc12225922 \h </w:instrText>
+            </w:r>
+            <w:r>
+              <w:rPr>
+                <w:noProof/>
+                <w:webHidden/>
+              </w:rPr>
+            </w:r>
+            <w:r>
+              <w:rPr>
+                <w:noProof/>
+                <w:webHidden/>
+              </w:rPr>
+              <w:fldChar w:fldCharType="separate"/>
+            </w:r>
+            <w:r>
+              <w:rPr>
+                <w:noProof/>
+                <w:webHidden/>
+              </w:rPr>
+              <w:t>2</w:t>
+            </w:r>
+            <w:r>
+              <w:rPr>
+                <w:noProof/>
+                <w:webHidden/>
+              </w:rPr>
+              <w:fldChar w:fldCharType="end"/>
+            </w:r>
+          </w:hyperlink>
+        </w:p>
+        <w:p>
+          <w:pPr>
+            <w:pStyle w:val="Verzeichnis1"/>
+            <w:tabs>
+              <w:tab w:val="right" w:leader="dot" w:pos="9062"/>
+            </w:tabs>
+            <w:rPr>
+              <w:rFonts w:eastAsiaTheme="minorEastAsia"/>
+              <w:noProof/>
+              <w:lang w:val="de-AT" w:eastAsia="de-AT"/>
+            </w:rPr>
+          </w:pPr>
+          <w:hyperlink w:anchor="_Toc12225923" w:history="1">
+            <w:r>
+              <w:rPr>
+                <w:rStyle w:val="Hyperlink"/>
+                <w:noProof/>
+                <w:lang w:val="de-AT"/>
+              </w:rPr>
+              <w:t>Teil 2 – Robuste Ausgleichung einer Kugel mithilfe des Gauß-Helmert-Modells und des RANSAC – Algorithmus</w:t>
+            </w:r>
+            <w:r>
+              <w:rPr>
+                <w:noProof/>
+                <w:webHidden/>
+              </w:rPr>
+              <w:tab/>
+            </w:r>
+            <w:r>
+              <w:rPr>
+                <w:noProof/>
+                <w:webHidden/>
+              </w:rPr>
+              <w:fldChar w:fldCharType="begin"/>
+            </w:r>
+            <w:r>
+              <w:rPr>
+                <w:noProof/>
+                <w:webHidden/>
+              </w:rPr>
+              <w:instrText xml:space="preserve"> PAGEREF _Toc12225923 \h </w:instrText>
+            </w:r>
+            <w:r>
+              <w:rPr>
+                <w:noProof/>
+                <w:webHidden/>
+              </w:rPr>
+            </w:r>
+            <w:r>
+              <w:rPr>
+                <w:noProof/>
+                <w:webHidden/>
+              </w:rPr>
+              <w:fldChar w:fldCharType="separate"/>
+            </w:r>
+            <w:r>
+              <w:rPr>
+                <w:noProof/>
+                <w:webHidden/>
+              </w:rPr>
+              <w:t>2</w:t>
+            </w:r>
+            <w:r>
+              <w:rPr>
+                <w:noProof/>
+                <w:webHidden/>
+              </w:rPr>
+              <w:fldChar w:fldCharType="end"/>
+            </w:r>
+          </w:hyperlink>
+        </w:p>
+        <w:p>
+          <w:pPr>
+            <w:pStyle w:val="Verzeichnis2"/>
+            <w:tabs>
+              <w:tab w:val="right" w:leader="dot" w:pos="9062"/>
+            </w:tabs>
+            <w:rPr>
+              <w:rFonts w:eastAsiaTheme="minorEastAsia"/>
+              <w:noProof/>
+              <w:lang w:val="de-AT" w:eastAsia="de-AT"/>
+            </w:rPr>
+          </w:pPr>
+          <w:hyperlink w:anchor="_Toc12225924" w:history="1">
+            <w:r>
+              <w:rPr>
+                <w:rStyle w:val="Hyperlink"/>
+                <w:noProof/>
+                <w:lang w:val="de-AT"/>
+              </w:rPr>
+              <w:t>Aufgabenstellung</w:t>
+            </w:r>
+            <w:r>
+              <w:rPr>
+                <w:noProof/>
+                <w:webHidden/>
+              </w:rPr>
+              <w:tab/>
+            </w:r>
+            <w:r>
+              <w:rPr>
+                <w:noProof/>
+                <w:webHidden/>
+              </w:rPr>
+              <w:fldChar w:fldCharType="begin"/>
+            </w:r>
+            <w:r>
+              <w:rPr>
+                <w:noProof/>
+                <w:webHidden/>
+              </w:rPr>
+              <w:instrText xml:space="preserve"> PAGEREF _Toc12225924 \h </w:instrText>
+            </w:r>
+            <w:r>
+              <w:rPr>
+                <w:noProof/>
+                <w:webHidden/>
+              </w:rPr>
+            </w:r>
+            <w:r>
+              <w:rPr>
+                <w:noProof/>
+                <w:webHidden/>
+              </w:rPr>
+              <w:fldChar w:fldCharType="separate"/>
+            </w:r>
+            <w:r>
+              <w:rPr>
+                <w:noProof/>
+                <w:webHidden/>
+              </w:rPr>
+              <w:t>2</w:t>
+            </w:r>
+            <w:r>
+              <w:rPr>
+                <w:noProof/>
+                <w:webHidden/>
+              </w:rPr>
+              <w:fldChar w:fldCharType="end"/>
+            </w:r>
+          </w:hyperlink>
+        </w:p>
+        <w:p>
+          <w:pPr>
+            <w:pStyle w:val="Verzeichnis2"/>
+            <w:tabs>
+              <w:tab w:val="right" w:leader="dot" w:pos="9062"/>
+            </w:tabs>
+            <w:rPr>
+              <w:rFonts w:eastAsiaTheme="minorEastAsia"/>
+              <w:noProof/>
+              <w:lang w:val="de-AT" w:eastAsia="de-AT"/>
+            </w:rPr>
+          </w:pPr>
+          <w:hyperlink w:anchor="_Toc12225925" w:history="1">
+            <w:r>
+              <w:rPr>
+                <w:rStyle w:val="Hyperlink"/>
+                <w:noProof/>
+                <w:lang w:val="de-AT"/>
+              </w:rPr>
+              <w:t>Grundlagen</w:t>
+            </w:r>
+            <w:r>
+              <w:rPr>
+                <w:noProof/>
+                <w:webHidden/>
+              </w:rPr>
+              <w:tab/>
+            </w:r>
+            <w:r>
+              <w:rPr>
+                <w:noProof/>
+                <w:webHidden/>
+              </w:rPr>
+              <w:fldChar w:fldCharType="begin"/>
+            </w:r>
+            <w:r>
+              <w:rPr>
+                <w:noProof/>
+                <w:webHidden/>
+              </w:rPr>
+              <w:instrText xml:space="preserve"> PAGEREF _Toc12225925 \h </w:instrText>
+            </w:r>
+            <w:r>
+              <w:rPr>
+                <w:noProof/>
+                <w:webHidden/>
+              </w:rPr>
+            </w:r>
+            <w:r>
+              <w:rPr>
+                <w:noProof/>
+                <w:webHidden/>
+              </w:rPr>
+              <w:fldChar w:fldCharType="separate"/>
+            </w:r>
+            <w:r>
+              <w:rPr>
+                <w:noProof/>
+                <w:webHidden/>
+              </w:rPr>
+              <w:t>2</w:t>
+            </w:r>
+            <w:r>
+              <w:rPr>
+                <w:noProof/>
+                <w:webHidden/>
+              </w:rPr>
+              <w:fldChar w:fldCharType="end"/>
+            </w:r>
+          </w:hyperlink>
+        </w:p>
+        <w:p>
+          <w:pPr>
+            <w:pStyle w:val="Verzeichnis2"/>
+            <w:tabs>
+              <w:tab w:val="right" w:leader="dot" w:pos="9062"/>
+            </w:tabs>
+            <w:rPr>
+              <w:rFonts w:eastAsiaTheme="minorEastAsia"/>
+              <w:noProof/>
+              <w:lang w:val="de-AT" w:eastAsia="de-AT"/>
+            </w:rPr>
+          </w:pPr>
+          <w:hyperlink w:anchor="_Toc12225926" w:history="1">
+            <w:r>
+              <w:rPr>
+                <w:rStyle w:val="Hyperlink"/>
+                <w:noProof/>
+                <w:lang w:val="de-AT"/>
+              </w:rPr>
+              <w:t>Softwareseitige Implementierung des Gauß-Hemert-Models (GHM)</w:t>
+            </w:r>
+            <w:r>
+              <w:rPr>
+                <w:noProof/>
+                <w:webHidden/>
+              </w:rPr>
+              <w:tab/>
+            </w:r>
+            <w:r>
+              <w:rPr>
+                <w:noProof/>
+                <w:webHidden/>
+              </w:rPr>
+              <w:fldChar w:fldCharType="begin"/>
+            </w:r>
+            <w:r>
+              <w:rPr>
+                <w:noProof/>
+                <w:webHidden/>
+              </w:rPr>
+              <w:instrText xml:space="preserve"> PAGEREF _Toc12225926 \h </w:instrText>
+            </w:r>
+            <w:r>
+              <w:rPr>
+                <w:noProof/>
+                <w:webHidden/>
+              </w:rPr>
+            </w:r>
+            <w:r>
+              <w:rPr>
+                <w:noProof/>
+                <w:webHidden/>
+              </w:rPr>
+              <w:fldChar w:fldCharType="separate"/>
+            </w:r>
+            <w:r>
+              <w:rPr>
+                <w:noProof/>
+                <w:webHidden/>
+              </w:rPr>
+              <w:t>5</w:t>
+            </w:r>
+            <w:r>
+              <w:rPr>
+                <w:noProof/>
+                <w:webHidden/>
+              </w:rPr>
+              <w:fldChar w:fldCharType="end"/>
+            </w:r>
+          </w:hyperlink>
+        </w:p>
+        <w:p>
+          <w:pPr>
+            <w:pStyle w:val="Verzeichnis3"/>
+            <w:tabs>
+              <w:tab w:val="right" w:leader="dot" w:pos="9062"/>
+            </w:tabs>
+            <w:rPr>
+              <w:rFonts w:eastAsiaTheme="minorEastAsia"/>
+              <w:noProof/>
+              <w:lang w:val="de-AT" w:eastAsia="de-AT"/>
+            </w:rPr>
+          </w:pPr>
+          <w:hyperlink w:anchor="_Toc12225927" w:history="1">
+            <w:r>
+              <w:rPr>
+                <w:rStyle w:val="Hyperlink"/>
+                <w:noProof/>
+                <w:lang w:val="de-AT"/>
+              </w:rPr>
+              <w:t>Parameterschätzung</w:t>
+            </w:r>
+            <w:r>
+              <w:rPr>
+                <w:noProof/>
+                <w:webHidden/>
+              </w:rPr>
+              <w:tab/>
+            </w:r>
+            <w:r>
+              <w:rPr>
+                <w:noProof/>
+                <w:webHidden/>
+              </w:rPr>
+              <w:fldChar w:fldCharType="begin"/>
+            </w:r>
+            <w:r>
+              <w:rPr>
+                <w:noProof/>
+                <w:webHidden/>
+              </w:rPr>
+              <w:instrText xml:space="preserve"> PAGEREF _Toc12225927 \h </w:instrText>
+            </w:r>
+            <w:r>
+              <w:rPr>
+                <w:noProof/>
+                <w:webHidden/>
+              </w:rPr>
+            </w:r>
+            <w:r>
+              <w:rPr>
+                <w:noProof/>
+                <w:webHidden/>
+              </w:rPr>
+              <w:fldChar w:fldCharType="separate"/>
+            </w:r>
+            <w:r>
+              <w:rPr>
+                <w:noProof/>
+                <w:webHidden/>
+              </w:rPr>
+              <w:t>5</w:t>
+            </w:r>
+            <w:r>
+              <w:rPr>
+                <w:noProof/>
+                <w:webHidden/>
+              </w:rPr>
+              <w:fldChar w:fldCharType="end"/>
+            </w:r>
+          </w:hyperlink>
+        </w:p>
+        <w:p>
+          <w:pPr>
+            <w:pStyle w:val="Verzeichnis3"/>
+            <w:tabs>
+              <w:tab w:val="right" w:leader="dot" w:pos="9062"/>
+            </w:tabs>
+            <w:rPr>
+              <w:rFonts w:eastAsiaTheme="minorEastAsia"/>
+              <w:noProof/>
+              <w:lang w:val="de-AT" w:eastAsia="de-AT"/>
+            </w:rPr>
+          </w:pPr>
+          <w:hyperlink w:anchor="_Toc12225928" w:history="1">
+            <w:r>
+              <w:rPr>
+                <w:rStyle w:val="Hyperlink"/>
+                <w:noProof/>
+                <w:lang w:val="de-AT"/>
+              </w:rPr>
+              <w:t>RANSAC</w:t>
+            </w:r>
+            <w:r>
+              <w:rPr>
+                <w:noProof/>
+                <w:webHidden/>
+              </w:rPr>
+              <w:tab/>
+            </w:r>
+            <w:r>
+              <w:rPr>
+                <w:noProof/>
+                <w:webHidden/>
+              </w:rPr>
+              <w:fldChar w:fldCharType="begin"/>
+            </w:r>
+            <w:r>
+              <w:rPr>
+                <w:noProof/>
+                <w:webHidden/>
+              </w:rPr>
+              <w:instrText xml:space="preserve"> PAGEREF _Toc12225928 \h </w:instrText>
+            </w:r>
+            <w:r>
+              <w:rPr>
+                <w:noProof/>
+                <w:webHidden/>
+              </w:rPr>
+            </w:r>
+            <w:r>
+              <w:rPr>
+                <w:noProof/>
+                <w:webHidden/>
+              </w:rPr>
+              <w:fldChar w:fldCharType="separate"/>
+            </w:r>
+            <w:r>
+              <w:rPr>
+                <w:noProof/>
+                <w:webHidden/>
+              </w:rPr>
+              <w:t>5</w:t>
+            </w:r>
+            <w:r>
+              <w:rPr>
+                <w:noProof/>
+                <w:webHidden/>
+              </w:rPr>
+              <w:fldChar w:fldCharType="end"/>
+            </w:r>
+          </w:hyperlink>
+        </w:p>
+        <w:p>
+          <w:pPr>
+            <w:pStyle w:val="Verzeichnis3"/>
+            <w:tabs>
+              <w:tab w:val="right" w:leader="dot" w:pos="9062"/>
+            </w:tabs>
+            <w:rPr>
+              <w:rFonts w:eastAsiaTheme="minorEastAsia"/>
+              <w:noProof/>
+              <w:lang w:val="de-AT" w:eastAsia="de-AT"/>
+            </w:rPr>
+          </w:pPr>
+          <w:hyperlink w:anchor="_Toc12225929" w:history="1">
+            <w:r>
+              <w:rPr>
+                <w:rStyle w:val="Hyperlink"/>
+                <w:noProof/>
+                <w:lang w:val="de-AT"/>
+              </w:rPr>
+              <w:t>Distanzberechnung der beiden kugelförmigen Zielmarken</w:t>
+            </w:r>
+            <w:r>
+              <w:rPr>
+                <w:noProof/>
+                <w:webHidden/>
+              </w:rPr>
+              <w:tab/>
+            </w:r>
+            <w:r>
+              <w:rPr>
+                <w:noProof/>
+                <w:webHidden/>
+              </w:rPr>
+              <w:fldChar w:fldCharType="begin"/>
+            </w:r>
+            <w:r>
+              <w:rPr>
+                <w:noProof/>
+                <w:webHidden/>
+              </w:rPr>
+              <w:instrText xml:space="preserve"> PAGEREF _Toc12225929 \h </w:instrText>
+            </w:r>
+            <w:r>
+              <w:rPr>
+                <w:noProof/>
+                <w:webHidden/>
+              </w:rPr>
+            </w:r>
+            <w:r>
+              <w:rPr>
+                <w:noProof/>
+                <w:webHidden/>
+              </w:rPr>
+              <w:fldChar w:fldCharType="separate"/>
+            </w:r>
+            <w:r>
+              <w:rPr>
+                <w:noProof/>
+                <w:webHidden/>
+              </w:rPr>
+              <w:t>6</w:t>
+            </w:r>
+            <w:r>
+              <w:rPr>
+                <w:noProof/>
+                <w:webHidden/>
+              </w:rPr>
+              <w:fldChar w:fldCharType="end"/>
+            </w:r>
+          </w:hyperlink>
+        </w:p>
+        <w:p>
+          <w:pPr>
+            <w:pStyle w:val="Verzeichnis2"/>
+            <w:tabs>
+              <w:tab w:val="right" w:leader="dot" w:pos="9062"/>
+            </w:tabs>
+            <w:rPr>
+              <w:rFonts w:eastAsiaTheme="minorEastAsia"/>
+              <w:noProof/>
+              <w:lang w:val="de-AT" w:eastAsia="de-AT"/>
+            </w:rPr>
+          </w:pPr>
+          <w:hyperlink w:anchor="_Toc12225930" w:history="1">
+            <w:r>
+              <w:rPr>
+                <w:rStyle w:val="Hyperlink"/>
+                <w:noProof/>
+              </w:rPr>
+              <w:t>Ergebnisse</w:t>
+            </w:r>
+            <w:r>
+              <w:rPr>
+                <w:noProof/>
+                <w:webHidden/>
+              </w:rPr>
+              <w:tab/>
+            </w:r>
+            <w:r>
+              <w:rPr>
+                <w:noProof/>
+                <w:webHidden/>
+              </w:rPr>
+              <w:fldChar w:fldCharType="begin"/>
+            </w:r>
+            <w:r>
+              <w:rPr>
+                <w:noProof/>
+                <w:webHidden/>
+              </w:rPr>
+              <w:instrText xml:space="preserve"> PAGEREF _Toc12225930 \h </w:instrText>
+            </w:r>
+            <w:r>
+              <w:rPr>
+                <w:noProof/>
+                <w:webHidden/>
+              </w:rPr>
+            </w:r>
+            <w:r>
+              <w:rPr>
+                <w:noProof/>
+                <w:webHidden/>
+              </w:rPr>
+              <w:fldChar w:fldCharType="separate"/>
+            </w:r>
+            <w:r>
+              <w:rPr>
+                <w:noProof/>
+                <w:webHidden/>
+              </w:rPr>
+              <w:t>7</w:t>
+            </w:r>
+            <w:r>
+              <w:rPr>
+                <w:noProof/>
+                <w:webHidden/>
+              </w:rPr>
+              <w:fldChar w:fldCharType="end"/>
+            </w:r>
+          </w:hyperlink>
+        </w:p>
+        <w:p>
+          <w:pPr>
+            <w:pStyle w:val="Verzeichnis3"/>
+            <w:tabs>
+              <w:tab w:val="right" w:leader="dot" w:pos="9062"/>
+            </w:tabs>
+            <w:rPr>
+              <w:rFonts w:eastAsiaTheme="minorEastAsia"/>
+              <w:noProof/>
+              <w:lang w:val="de-AT" w:eastAsia="de-AT"/>
+            </w:rPr>
+          </w:pPr>
+          <w:hyperlink w:anchor="_Toc12225931" w:history="1">
+            <w:r>
+              <w:rPr>
+                <w:rStyle w:val="Hyperlink"/>
+                <w:noProof/>
+                <w:lang w:val="de-AT"/>
+              </w:rPr>
+              <w:t>Kugelmittelpunktskoordinaten ermittelt mit Gauss-Helmert und RANSAC</w:t>
+            </w:r>
+            <w:r>
+              <w:rPr>
+                <w:noProof/>
+                <w:webHidden/>
+              </w:rPr>
+              <w:tab/>
+            </w:r>
+            <w:r>
+              <w:rPr>
+                <w:noProof/>
+                <w:webHidden/>
+              </w:rPr>
+              <w:fldChar w:fldCharType="begin"/>
+            </w:r>
+            <w:r>
+              <w:rPr>
+                <w:noProof/>
+                <w:webHidden/>
+              </w:rPr>
+              <w:instrText xml:space="preserve"> PAGEREF _Toc12225931 \h </w:instrText>
+            </w:r>
+            <w:r>
+              <w:rPr>
+                <w:noProof/>
+                <w:webHidden/>
+              </w:rPr>
+            </w:r>
+            <w:r>
+              <w:rPr>
+                <w:noProof/>
+                <w:webHidden/>
+              </w:rPr>
+              <w:fldChar w:fldCharType="separate"/>
+            </w:r>
+            <w:r>
+              <w:rPr>
+                <w:noProof/>
+                <w:webHidden/>
+              </w:rPr>
+              <w:t>7</w:t>
+            </w:r>
+            <w:r>
+              <w:rPr>
+                <w:noProof/>
+                <w:webHidden/>
+              </w:rPr>
+              <w:fldChar w:fldCharType="end"/>
+            </w:r>
+          </w:hyperlink>
+        </w:p>
+        <w:p>
+          <w:pPr>
+            <w:pStyle w:val="Verzeichnis3"/>
+            <w:tabs>
+              <w:tab w:val="right" w:leader="dot" w:pos="9062"/>
+            </w:tabs>
+            <w:rPr>
+              <w:rFonts w:eastAsiaTheme="minorEastAsia"/>
+              <w:noProof/>
+              <w:lang w:val="de-AT" w:eastAsia="de-AT"/>
+            </w:rPr>
+          </w:pPr>
+          <w:hyperlink w:anchor="_Toc12225932" w:history="1">
+            <w:r>
+              <w:rPr>
+                <w:rStyle w:val="Hyperlink"/>
+                <w:noProof/>
+                <w:lang w:val="de-AT"/>
+              </w:rPr>
+              <w:t>Distanz zwischen den beiden ermittelten Kugelmittelpunktskoordinaten</w:t>
+            </w:r>
+            <w:r>
+              <w:rPr>
+                <w:noProof/>
+                <w:webHidden/>
+              </w:rPr>
+              <w:tab/>
+            </w:r>
+            <w:r>
+              <w:rPr>
+                <w:noProof/>
+                <w:webHidden/>
+              </w:rPr>
+              <w:fldChar w:fldCharType="begin"/>
+            </w:r>
+            <w:r>
+              <w:rPr>
+                <w:noProof/>
+                <w:webHidden/>
+              </w:rPr>
+              <w:instrText xml:space="preserve"> PAGEREF _Toc12225932 \h </w:instrText>
+            </w:r>
+            <w:r>
+              <w:rPr>
+                <w:noProof/>
+                <w:webHidden/>
+              </w:rPr>
+            </w:r>
+            <w:r>
+              <w:rPr>
+                <w:noProof/>
+                <w:webHidden/>
+              </w:rPr>
+              <w:fldChar w:fldCharType="separate"/>
+            </w:r>
+            <w:r>
+              <w:rPr>
+                <w:noProof/>
+                <w:webHidden/>
+              </w:rPr>
+              <w:t>8</w:t>
+            </w:r>
+            <w:r>
+              <w:rPr>
+                <w:noProof/>
+                <w:webHidden/>
+              </w:rPr>
+              <w:fldChar w:fldCharType="end"/>
+            </w:r>
+          </w:hyperlink>
+        </w:p>
+        <w:p>
+          <w:pPr>
+            <w:pStyle w:val="Verzeichnis3"/>
+            <w:tabs>
+              <w:tab w:val="right" w:leader="dot" w:pos="9062"/>
+            </w:tabs>
+            <w:rPr>
+              <w:rFonts w:eastAsiaTheme="minorEastAsia"/>
+              <w:noProof/>
+              <w:lang w:val="de-AT" w:eastAsia="de-AT"/>
+            </w:rPr>
+          </w:pPr>
+          <w:hyperlink w:anchor="_Toc12225933" w:history="1">
+            <w:r>
+              <w:rPr>
+                <w:rStyle w:val="Hyperlink"/>
+                <w:noProof/>
+                <w:lang w:val="de-AT"/>
+              </w:rPr>
+              <w:t>Genauigkeitsabschätzung</w:t>
+            </w:r>
+            <w:r>
+              <w:rPr>
+                <w:noProof/>
+                <w:webHidden/>
+              </w:rPr>
+              <w:tab/>
+            </w:r>
+            <w:r>
+              <w:rPr>
+                <w:noProof/>
+                <w:webHidden/>
+              </w:rPr>
+              <w:fldChar w:fldCharType="begin"/>
+            </w:r>
+            <w:r>
+              <w:rPr>
+                <w:noProof/>
+                <w:webHidden/>
+              </w:rPr>
+              <w:instrText xml:space="preserve"> PAGEREF _Toc12225933 \h </w:instrText>
+            </w:r>
+            <w:r>
+              <w:rPr>
+                <w:noProof/>
+                <w:webHidden/>
+              </w:rPr>
+            </w:r>
+            <w:r>
+              <w:rPr>
+                <w:noProof/>
+                <w:webHidden/>
+              </w:rPr>
+              <w:fldChar w:fldCharType="separate"/>
+            </w:r>
+            <w:r>
+              <w:rPr>
+                <w:noProof/>
+                <w:webHidden/>
+              </w:rPr>
+              <w:t>8</w:t>
+            </w:r>
+            <w:r>
+              <w:rPr>
+                <w:noProof/>
+                <w:webHidden/>
+              </w:rPr>
+              <w:fldChar w:fldCharType="end"/>
+            </w:r>
+          </w:hyperlink>
+        </w:p>
+        <w:p>
+          <w:pPr>
+            <w:pStyle w:val="Verzeichnis3"/>
+            <w:tabs>
+              <w:tab w:val="right" w:leader="dot" w:pos="9062"/>
+            </w:tabs>
+            <w:rPr>
+              <w:rFonts w:eastAsiaTheme="minorEastAsia"/>
+              <w:noProof/>
+              <w:lang w:val="de-AT" w:eastAsia="de-AT"/>
+            </w:rPr>
+          </w:pPr>
+          <w:hyperlink w:anchor="_Toc12225934" w:history="1">
+            <w:r>
+              <w:rPr>
+                <w:rStyle w:val="Hyperlink"/>
+                <w:noProof/>
+              </w:rPr>
+              <w:t>Selbstständigkeitserklärung</w:t>
+            </w:r>
+            <w:r>
+              <w:rPr>
+                <w:noProof/>
+                <w:webHidden/>
+              </w:rPr>
+              <w:tab/>
+            </w:r>
+            <w:r>
+              <w:rPr>
+                <w:noProof/>
+                <w:webHidden/>
+              </w:rPr>
+              <w:fldChar w:fldCharType="begin"/>
+            </w:r>
+            <w:r>
+              <w:rPr>
+                <w:noProof/>
+                <w:webHidden/>
+              </w:rPr>
+              <w:instrText xml:space="preserve"> PAGEREF _Toc12225934 \h </w:instrText>
+            </w:r>
+            <w:r>
+              <w:rPr>
+                <w:noProof/>
+                <w:webHidden/>
+              </w:rPr>
+            </w:r>
+            <w:r>
+              <w:rPr>
+                <w:noProof/>
+                <w:webHidden/>
+              </w:rPr>
+              <w:fldChar w:fldCharType="separate"/>
+            </w:r>
+            <w:r>
+              <w:rPr>
+                <w:noProof/>
+                <w:webHidden/>
+              </w:rPr>
+              <w:t>9</w:t>
+            </w:r>
+            <w:r>
+              <w:rPr>
+                <w:noProof/>
+                <w:webHidden/>
+              </w:rPr>
+              <w:fldChar w:fldCharType="end"/>
+            </w:r>
+          </w:hyperlink>
+        </w:p>
+        <w:p>
+          <w:r>
+            <w:rPr>
+              <w:b/>
+              <w:bCs/>
+              <w:lang w:val="de-DE"/>
+            </w:rPr>
+            <w:fldChar w:fldCharType="end"/>
+          </w:r>
+        </w:p>
+      </w:sdtContent>
+    </w:sdt>
     <w:p>
       <w:pPr>
         <w:rPr>
@@ -515,12 +1507,20 @@
           <w:lang w:val="de-AT"/>
         </w:rPr>
       </w:pPr>
+      <w:bookmarkStart w:id="1" w:name="_Toc12225922"/>
       <w:r>
         <w:rPr>
           <w:lang w:val="de-AT"/>
         </w:rPr>
         <w:t xml:space="preserve">Teil 1 </w:t>
       </w:r>
+      <w:r>
+        <w:rPr>
+          <w:lang w:val="de-AT"/>
+        </w:rPr>
+        <w:t>Registrierung der Punktwolken und Transformation in ein übergeordnetes Koordinatensystem</w:t>
+      </w:r>
+      <w:bookmarkEnd w:id="1"/>
     </w:p>
     <w:p>
       <w:pPr>
@@ -529,6 +1529,7 @@
           <w:lang w:val="de-AT"/>
         </w:rPr>
       </w:pPr>
+      <w:bookmarkStart w:id="2" w:name="_Toc12225923"/>
       <w:r>
         <w:rPr>
           <w:lang w:val="de-AT"/>
@@ -549,6 +1550,7 @@
         </w:rPr>
         <w:t>-Modells und des RANSAC – Algorithmus</w:t>
       </w:r>
+      <w:bookmarkEnd w:id="2"/>
     </w:p>
     <w:p>
       <w:pPr>
@@ -565,12 +1567,14 @@
           <w:lang w:val="de-AT"/>
         </w:rPr>
       </w:pPr>
+      <w:bookmarkStart w:id="3" w:name="_Toc12225924"/>
       <w:r>
         <w:rPr>
           <w:lang w:val="de-AT"/>
         </w:rPr>
         <w:t>Aufgabenstellung</w:t>
       </w:r>
+      <w:bookmarkEnd w:id="3"/>
     </w:p>
     <w:p>
       <w:pPr>
@@ -605,37 +1609,44 @@
           <w:rFonts w:ascii="Arial" w:hAnsi="Arial" w:cs="Arial"/>
           <w:lang w:val="de-AT"/>
         </w:rPr>
-        <w:t xml:space="preserve"> das Ziellandessystem angehangene Koordinatensystem wurden</w:t>
-      </w:r>
-      <w:r>
-        <w:rPr>
-          <w:rFonts w:ascii="Arial" w:hAnsi="Arial" w:cs="Arial"/>
-          <w:lang w:val="de-AT"/>
-        </w:rPr>
-        <w:t xml:space="preserve">, </w:t>
-      </w:r>
-      <w:proofErr w:type="gramStart"/>
-      <w:r>
-        <w:rPr>
-          <w:rFonts w:ascii="Arial" w:hAnsi="Arial" w:cs="Arial"/>
-          <w:lang w:val="de-AT"/>
-        </w:rPr>
-        <w:t xml:space="preserve">sollen </w:t>
-      </w:r>
-      <w:r>
-        <w:rPr>
-          <w:rFonts w:ascii="Arial" w:hAnsi="Arial" w:cs="Arial"/>
-          <w:lang w:val="de-AT"/>
-        </w:rPr>
-        <w:t xml:space="preserve"> zwei</w:t>
-      </w:r>
-      <w:proofErr w:type="gramEnd"/>
-      <w:r>
-        <w:rPr>
-          <w:rFonts w:ascii="Arial" w:hAnsi="Arial" w:cs="Arial"/>
-          <w:lang w:val="de-AT"/>
-        </w:rPr>
-        <w:t xml:space="preserve"> kugelförmige Zielmarken extrahiert</w:t>
+        <w:t xml:space="preserve"> das Ziellandessystem angehangene Koordinatensystem </w:t>
+      </w:r>
+      <w:proofErr w:type="spellStart"/>
+      <w:r>
+        <w:rPr>
+          <w:rFonts w:ascii="Arial" w:hAnsi="Arial" w:cs="Arial"/>
+          <w:lang w:val="de-AT"/>
+        </w:rPr>
+        <w:t>Gauss</w:t>
+      </w:r>
+      <w:proofErr w:type="spellEnd"/>
+      <w:r>
+        <w:rPr>
+          <w:rFonts w:ascii="Arial" w:hAnsi="Arial" w:cs="Arial"/>
+          <w:lang w:val="de-AT"/>
+        </w:rPr>
+        <w:t xml:space="preserve">-Krüger transformiert </w:t>
+      </w:r>
+      <w:r>
+        <w:rPr>
+          <w:rFonts w:ascii="Arial" w:hAnsi="Arial" w:cs="Arial"/>
+          <w:lang w:val="de-AT"/>
+        </w:rPr>
+        <w:t>wurden</w:t>
+      </w:r>
+      <w:r>
+        <w:rPr>
+          <w:rFonts w:ascii="Arial" w:hAnsi="Arial" w:cs="Arial"/>
+          <w:lang w:val="de-AT"/>
+        </w:rPr>
+        <w:t xml:space="preserve">, sollen </w:t>
+      </w:r>
+      <w:r>
+        <w:rPr>
+          <w:rFonts w:ascii="Arial" w:hAnsi="Arial" w:cs="Arial"/>
+          <w:lang w:val="de-AT"/>
+        </w:rPr>
+        <w:t>zwei kugelförmige Zielmarken extrahiert</w:t>
       </w:r>
       <w:r>
         <w:rPr>
@@ -689,12 +1700,14 @@
           <w:lang w:val="de-AT"/>
         </w:rPr>
       </w:pPr>
+      <w:bookmarkStart w:id="4" w:name="_Toc12225925"/>
       <w:r>
         <w:rPr>
           <w:lang w:val="de-AT"/>
         </w:rPr>
         <w:t>Grundlagen</w:t>
       </w:r>
+      <w:bookmarkEnd w:id="4"/>
     </w:p>
     <w:p>
       <w:pPr>
@@ -923,6 +1936,7 @@
           <w:rFonts w:ascii="Arial" w:hAnsi="Arial" w:cs="Arial"/>
           <w:lang w:val="de-AT"/>
         </w:rPr>
+        <w:lastRenderedPageBreak/>
         <w:t>Da aber bei der Messung mit dem Laserscanner Messfehler getätigt werden</w:t>
       </w:r>
       <w:r>
@@ -2306,7 +3320,7 @@
                     </pic:cNvPicPr>
                   </pic:nvPicPr>
                   <pic:blipFill>
-                    <a:blip r:embed="rId6">
+                    <a:blip r:embed="rId7">
                       <a:extLst>
                         <a:ext uri="{28A0092B-C50C-407E-A947-70E740481C1C}">
                           <a14:useLocalDpi xmlns:a14="http://schemas.microsoft.com/office/drawing/2010/main" val="0"/>
@@ -2393,7 +3407,7 @@
                     </pic:cNvPicPr>
                   </pic:nvPicPr>
                   <pic:blipFill>
-                    <a:blip r:embed="rId7">
+                    <a:blip r:embed="rId8">
                       <a:extLst>
                         <a:ext uri="{28A0092B-C50C-407E-A947-70E740481C1C}">
                           <a14:useLocalDpi xmlns:a14="http://schemas.microsoft.com/office/drawing/2010/main" val="0"/>
@@ -2437,6 +3451,7 @@
           <w:rFonts w:ascii="Arial" w:hAnsi="Arial" w:cs="Arial"/>
           <w:lang w:val="de-AT"/>
         </w:rPr>
+        <w:lastRenderedPageBreak/>
         <w:t xml:space="preserve">Widerspruchsvektor </w:t>
       </w:r>
       <w:r>
@@ -2479,7 +3494,7 @@
                     </pic:cNvPicPr>
                   </pic:nvPicPr>
                   <pic:blipFill>
-                    <a:blip r:embed="rId8">
+                    <a:blip r:embed="rId9">
                       <a:extLst>
                         <a:ext uri="{28A0092B-C50C-407E-A947-70E740481C1C}">
                           <a14:useLocalDpi xmlns:a14="http://schemas.microsoft.com/office/drawing/2010/main" val="0"/>
@@ -2580,7 +3595,7 @@
                     </pic:cNvPicPr>
                   </pic:nvPicPr>
                   <pic:blipFill>
-                    <a:blip r:embed="rId9">
+                    <a:blip r:embed="rId10">
                       <a:extLst>
                         <a:ext uri="{28A0092B-C50C-407E-A947-70E740481C1C}">
                           <a14:useLocalDpi xmlns:a14="http://schemas.microsoft.com/office/drawing/2010/main" val="0"/>
@@ -2979,7 +3994,6 @@
           <w:noProof/>
           <w:lang w:val="de-AT"/>
         </w:rPr>
-        <w:lastRenderedPageBreak/>
         <w:drawing>
           <wp:inline distT="0" distB="0" distL="0" distR="0">
             <wp:extent cx="4725510" cy="1712212"/>
@@ -2998,7 +4012,7 @@
                     </pic:cNvPicPr>
                   </pic:nvPicPr>
                   <pic:blipFill>
-                    <a:blip r:embed="rId10">
+                    <a:blip r:embed="rId11">
                       <a:extLst>
                         <a:ext uri="{28A0092B-C50C-407E-A947-70E740481C1C}">
                           <a14:useLocalDpi xmlns:a14="http://schemas.microsoft.com/office/drawing/2010/main" val="0"/>
@@ -3761,7 +4775,7 @@
                     </pic:cNvPicPr>
                   </pic:nvPicPr>
                   <pic:blipFill>
-                    <a:blip r:embed="rId11">
+                    <a:blip r:embed="rId12">
                       <a:extLst>
                         <a:ext uri="{28A0092B-C50C-407E-A947-70E740481C1C}">
                           <a14:useLocalDpi xmlns:a14="http://schemas.microsoft.com/office/drawing/2010/main" val="0"/>
@@ -3879,6 +4893,7 @@
           <w:noProof/>
           <w:lang w:val="de-AT"/>
         </w:rPr>
+        <w:lastRenderedPageBreak/>
         <w:drawing>
           <wp:inline distT="0" distB="0" distL="0" distR="0">
             <wp:extent cx="4032250" cy="940002"/>
@@ -3897,7 +4912,7 @@
                     </pic:cNvPicPr>
                   </pic:nvPicPr>
                   <pic:blipFill>
-                    <a:blip r:embed="rId12">
+                    <a:blip r:embed="rId13">
                       <a:extLst>
                         <a:ext uri="{28A0092B-C50C-407E-A947-70E740481C1C}">
                           <a14:useLocalDpi xmlns:a14="http://schemas.microsoft.com/office/drawing/2010/main" val="0"/>
@@ -3936,6 +4951,7 @@
           <w:lang w:val="de-AT"/>
         </w:rPr>
       </w:pPr>
+      <w:bookmarkStart w:id="5" w:name="_Toc12225926"/>
       <w:r>
         <w:rPr>
           <w:lang w:val="de-AT"/>
@@ -3954,7 +4970,14 @@
         <w:rPr>
           <w:lang w:val="de-AT"/>
         </w:rPr>
-        <w:t xml:space="preserve">-Models (GHM) </w:t>
+        <w:t>-Models (GHM)</w:t>
+      </w:r>
+      <w:bookmarkEnd w:id="5"/>
+      <w:r>
+        <w:rPr>
+          <w:lang w:val="de-AT"/>
+        </w:rPr>
+        <w:t xml:space="preserve"> </w:t>
       </w:r>
     </w:p>
     <w:p>
@@ -4109,12 +5132,14 @@
           <w:lang w:val="de-AT"/>
         </w:rPr>
       </w:pPr>
+      <w:bookmarkStart w:id="6" w:name="_Toc12225927"/>
       <w:r>
         <w:rPr>
           <w:lang w:val="de-AT"/>
         </w:rPr>
         <w:t>Parameterschätzung</w:t>
       </w:r>
+      <w:bookmarkEnd w:id="6"/>
     </w:p>
     <w:p>
       <w:pPr>
@@ -4355,15 +5380,7 @@
           <w:rFonts w:ascii="Arial" w:hAnsi="Arial" w:cs="Arial"/>
           <w:lang w:val="de-AT"/>
         </w:rPr>
-        <w:t xml:space="preserve">Als Rückgabewerte liefert die </w:t>
-      </w:r>
-      <w:r>
-        <w:rPr>
-          <w:rFonts w:ascii="Arial" w:hAnsi="Arial" w:cs="Arial"/>
-          <w:lang w:val="de-AT"/>
-        </w:rPr>
-        <w:lastRenderedPageBreak/>
-        <w:t xml:space="preserve">Funktion die ausgeglichenen Parameter, die Standardabweichung der Gewichtseinheit, die Kovarianzmatrix der Parameter, die </w:t>
+        <w:t xml:space="preserve">Als Rückgabewerte liefert die Funktion die ausgeglichenen Parameter, die Standardabweichung der Gewichtseinheit, die Kovarianzmatrix der Parameter, die </w:t>
       </w:r>
       <w:proofErr w:type="spellStart"/>
       <w:r>
@@ -4465,6 +5482,8 @@
       <w:r>
         <w:rPr>
           <w:rFonts w:ascii="Arial" w:hAnsi="Arial" w:cs="Arial"/>
+          <w:b/>
+          <w:i/>
           <w:lang w:val="de-AT"/>
         </w:rPr>
         <w:t>det_ok</w:t>
@@ -4476,6 +5495,13 @@
           <w:lang w:val="de-AT"/>
         </w:rPr>
         <w:t xml:space="preserve">. Dieser ist insofern wichtig da eine Abfrage im Hauptprogramm </w:t>
+      </w:r>
+      <w:r>
+        <w:rPr>
+          <w:rFonts w:ascii="Arial" w:hAnsi="Arial" w:cs="Arial"/>
+          <w:lang w:val="de-AT"/>
+        </w:rPr>
+        <w:t>überprüft ob die Determinante im GHM bestimmt werden konnte und falls nicht wird in weiterer Folge die gerade durchlaufene Schleifeniteration nicht als RANSAC-Iteration gezählt.</w:t>
       </w:r>
     </w:p>
     <w:p>
@@ -4485,12 +5511,14 @@
           <w:lang w:val="de-AT"/>
         </w:rPr>
       </w:pPr>
+      <w:bookmarkStart w:id="7" w:name="_Toc12225928"/>
       <w:r>
         <w:rPr>
           <w:lang w:val="de-AT"/>
         </w:rPr>
         <w:t>RANSAC</w:t>
       </w:r>
+      <w:bookmarkEnd w:id="7"/>
     </w:p>
     <w:p>
       <w:pPr>
@@ -4564,7 +5592,238 @@
         <w:rPr>
           <w:lang w:val="de-AT"/>
         </w:rPr>
-        <w:t xml:space="preserve"> schätzt ungeachtet der Güte oder Sinnhaftigkeit der Messungen das Kugelmodell. </w:t>
+        <w:t xml:space="preserve"> schätzt ungeachtet der Güte oder Sinnhaftigkeit der Messungen das Kugelmodell.</w:t>
+      </w:r>
+    </w:p>
+    <w:p>
+      <w:pPr>
+        <w:keepNext/>
+        <w:jc w:val="center"/>
+      </w:pPr>
+      <w:r>
+        <w:rPr>
+          <w:noProof/>
+        </w:rPr>
+        <w:drawing>
+          <wp:inline distT="0" distB="0" distL="0" distR="0">
+            <wp:extent cx="2272136" cy="2149754"/>
+            <wp:effectExtent l="0" t="0" r="0" b="3175"/>
+            <wp:docPr id="10" name="Grafik 10"/>
+            <wp:cNvGraphicFramePr>
+              <a:graphicFrameLocks xmlns:a="http://schemas.openxmlformats.org/drawingml/2006/main" noChangeAspect="1"/>
+            </wp:cNvGraphicFramePr>
+            <a:graphic xmlns:a="http://schemas.openxmlformats.org/drawingml/2006/main">
+              <a:graphicData uri="http://schemas.openxmlformats.org/drawingml/2006/picture">
+                <pic:pic xmlns:pic="http://schemas.openxmlformats.org/drawingml/2006/picture">
+                  <pic:nvPicPr>
+                    <pic:cNvPr id="10" name="random_selection_and_sphere_estimation.png"/>
+                    <pic:cNvPicPr/>
+                  </pic:nvPicPr>
+                  <pic:blipFill rotWithShape="1">
+                    <a:blip r:embed="rId14">
+                      <a:extLst>
+                        <a:ext uri="{28A0092B-C50C-407E-A947-70E740481C1C}">
+                          <a14:useLocalDpi xmlns:a14="http://schemas.microsoft.com/office/drawing/2010/main" val="0"/>
+                        </a:ext>
+                      </a:extLst>
+                    </a:blip>
+                    <a:srcRect l="14578" t="16819" r="7463" b="10689"/>
+                    <a:stretch/>
+                  </pic:blipFill>
+                  <pic:spPr bwMode="auto">
+                    <a:xfrm>
+                      <a:off x="0" y="0"/>
+                      <a:ext cx="2281680" cy="2158784"/>
+                    </a:xfrm>
+                    <a:prstGeom prst="rect">
+                      <a:avLst/>
+                    </a:prstGeom>
+                    <a:ln>
+                      <a:noFill/>
+                    </a:ln>
+                    <a:extLst>
+                      <a:ext uri="{53640926-AAD7-44D8-BBD7-CCE9431645EC}">
+                        <a14:shadowObscured xmlns:a14="http://schemas.microsoft.com/office/drawing/2010/main"/>
+                      </a:ext>
+                    </a:extLst>
+                  </pic:spPr>
+                </pic:pic>
+              </a:graphicData>
+            </a:graphic>
+          </wp:inline>
+        </w:drawing>
+      </w:r>
+    </w:p>
+    <w:p>
+      <w:pPr>
+        <w:pStyle w:val="Beschriftung"/>
+        <w:jc w:val="center"/>
+        <w:rPr>
+          <w:lang w:val="de-AT"/>
+        </w:rPr>
+      </w:pPr>
+      <w:proofErr w:type="spellStart"/>
+      <w:r>
+        <w:t>Abbildung</w:t>
+      </w:r>
+      <w:proofErr w:type="spellEnd"/>
+      <w:r>
+        <w:t xml:space="preserve"> </w:t>
+      </w:r>
+      <w:r>
+        <w:rPr>
+          <w:noProof/>
+        </w:rPr>
+        <w:fldChar w:fldCharType="begin"/>
+      </w:r>
+      <w:r>
+        <w:rPr>
+          <w:noProof/>
+        </w:rPr>
+        <w:instrText xml:space="preserve"> SEQ Abbildung \* ARABIC </w:instrText>
+      </w:r>
+      <w:r>
+        <w:rPr>
+          <w:noProof/>
+        </w:rPr>
+        <w:fldChar w:fldCharType="separate"/>
+      </w:r>
+      <w:r>
+        <w:rPr>
+          <w:noProof/>
+        </w:rPr>
+        <w:t>1</w:t>
+      </w:r>
+      <w:r>
+        <w:rPr>
+          <w:noProof/>
+        </w:rPr>
+        <w:fldChar w:fldCharType="end"/>
+      </w:r>
+      <w:r>
+        <w:t xml:space="preserve"> </w:t>
+      </w:r>
+      <w:proofErr w:type="spellStart"/>
+      <w:r>
+        <w:t>aus</w:t>
+      </w:r>
+      <w:proofErr w:type="spellEnd"/>
+      <w:r>
+        <w:t xml:space="preserve"> </w:t>
+      </w:r>
+      <w:proofErr w:type="spellStart"/>
+      <w:r>
+        <w:t>einer</w:t>
+      </w:r>
+      <w:proofErr w:type="spellEnd"/>
+      <w:r>
+        <w:t xml:space="preserve"> </w:t>
+      </w:r>
+      <w:proofErr w:type="spellStart"/>
+      <w:r>
+        <w:t>zufälligen</w:t>
+      </w:r>
+      <w:proofErr w:type="spellEnd"/>
+      <w:r>
+        <w:t xml:space="preserve"> </w:t>
+      </w:r>
+      <w:proofErr w:type="spellStart"/>
+      <w:r>
+        <w:t>Auswahl</w:t>
+      </w:r>
+      <w:proofErr w:type="spellEnd"/>
+      <w:r>
+        <w:t xml:space="preserve"> von 4 </w:t>
+      </w:r>
+      <w:proofErr w:type="spellStart"/>
+      <w:r>
+        <w:t>Messungen</w:t>
+      </w:r>
+      <w:proofErr w:type="spellEnd"/>
+      <w:r>
+        <w:t xml:space="preserve"> </w:t>
+      </w:r>
+      <w:proofErr w:type="spellStart"/>
+      <w:r>
+        <w:t>geschätzes</w:t>
+      </w:r>
+      <w:proofErr w:type="spellEnd"/>
+      <w:r>
+        <w:t xml:space="preserve"> </w:t>
+      </w:r>
+      <w:proofErr w:type="spellStart"/>
+      <w:r>
+        <w:t>Kugelmodel</w:t>
+      </w:r>
+      <w:proofErr w:type="spellEnd"/>
+      <w:r>
+        <w:t xml:space="preserve">. rot = </w:t>
+      </w:r>
+      <w:proofErr w:type="spellStart"/>
+      <w:r>
+        <w:t>initialer</w:t>
+      </w:r>
+      <w:proofErr w:type="spellEnd"/>
+      <w:r>
+        <w:t xml:space="preserve"> </w:t>
+      </w:r>
+      <w:proofErr w:type="spellStart"/>
+      <w:r>
+        <w:t>Kugelmittelpunkt</w:t>
+      </w:r>
+      <w:proofErr w:type="spellEnd"/>
+      <w:r>
+        <w:t xml:space="preserve">, schwarz = </w:t>
+      </w:r>
+      <w:proofErr w:type="spellStart"/>
+      <w:r>
+        <w:t>verbesserter</w:t>
+      </w:r>
+      <w:proofErr w:type="spellEnd"/>
+      <w:r>
+        <w:t xml:space="preserve"> </w:t>
+      </w:r>
+      <w:proofErr w:type="spellStart"/>
+      <w:r>
+        <w:t>Kugelmittelpunkt</w:t>
+      </w:r>
+      <w:proofErr w:type="spellEnd"/>
+      <w:r>
+        <w:t xml:space="preserve">, </w:t>
+      </w:r>
+      <w:proofErr w:type="spellStart"/>
+      <w:r>
+        <w:t>farbig</w:t>
+      </w:r>
+      <w:proofErr w:type="spellEnd"/>
+      <w:r>
+        <w:t xml:space="preserve"> = </w:t>
+      </w:r>
+      <w:proofErr w:type="spellStart"/>
+      <w:r>
+        <w:t>Messungen</w:t>
+      </w:r>
+      <w:proofErr w:type="spellEnd"/>
+    </w:p>
+    <w:p>
+      <w:pPr>
+        <w:rPr>
+          <w:lang w:val="de-AT"/>
+        </w:rPr>
+      </w:pPr>
+    </w:p>
+    <w:p>
+      <w:pPr>
+        <w:rPr>
+          <w:lang w:val="de-AT"/>
+        </w:rPr>
+      </w:pPr>
+      <w:r>
+        <w:rPr>
+          <w:lang w:val="de-AT"/>
+        </w:rPr>
+        <w:lastRenderedPageBreak/>
+        <w:t xml:space="preserve"> </w:t>
       </w:r>
       <w:r>
         <w:rPr>
@@ -5623,28 +6882,24 @@
         </w:rPr>
         <w:t xml:space="preserve">, sowie die </w:t>
       </w:r>
-      <w:proofErr w:type="spellStart"/>
-      <w:r>
-        <w:rPr>
-          <w:lang w:val="de-AT"/>
-        </w:rPr>
-        <w:t>geschätzen</w:t>
-      </w:r>
-      <w:proofErr w:type="spellEnd"/>
+      <w:r>
+        <w:rPr>
+          <w:lang w:val="de-AT"/>
+        </w:rPr>
+        <w:t>geschätzten</w:t>
+      </w:r>
       <w:r>
         <w:rPr>
           <w:lang w:val="de-AT"/>
         </w:rPr>
         <w:t xml:space="preserve"> </w:t>
       </w:r>
-      <w:proofErr w:type="spellStart"/>
-      <w:r>
-        <w:rPr>
-          <w:lang w:val="de-AT"/>
-        </w:rPr>
-        <w:t>Paramter</w:t>
-      </w:r>
-      <w:proofErr w:type="spellEnd"/>
+      <w:r>
+        <w:rPr>
+          <w:lang w:val="de-AT"/>
+        </w:rPr>
+        <w:t>Parameter</w:t>
+      </w:r>
       <w:r>
         <w:rPr>
           <w:lang w:val="de-AT"/>
@@ -5777,14 +7032,12 @@
         </w:rPr>
         <w:t xml:space="preserve">, gilt das Gleichungssystem als nicht invertierbar und die zufällige Auswahl und Daten wird ignoriert NICHT in den </w:t>
       </w:r>
-      <w:proofErr w:type="spellStart"/>
-      <w:r>
-        <w:rPr>
-          <w:lang w:val="de-AT"/>
-        </w:rPr>
-        <w:t>Iterantionen</w:t>
-      </w:r>
-      <w:proofErr w:type="spellEnd"/>
+      <w:r>
+        <w:rPr>
+          <w:lang w:val="de-AT"/>
+        </w:rPr>
+        <w:t>Iterationen</w:t>
+      </w:r>
       <w:r>
         <w:rPr>
           <w:lang w:val="de-AT"/>
@@ -5830,22 +7083,38 @@
         <w:rPr>
           <w:lang w:val="de-AT"/>
         </w:rPr>
-        <w:t xml:space="preserve"> und zum Schluss zur Modellbestimmung, Positionierung und </w:t>
-      </w:r>
-      <w:proofErr w:type="spellStart"/>
-      <w:r>
-        <w:rPr>
-          <w:lang w:val="de-AT"/>
-        </w:rPr>
-        <w:t>Volumsberechnung</w:t>
-      </w:r>
-      <w:proofErr w:type="spellEnd"/>
-      <w:r>
-        <w:rPr>
-          <w:lang w:val="de-AT"/>
-        </w:rPr>
-        <w:t xml:space="preserve"> der Kugel herangezogen.</w:t>
-      </w:r>
+        <w:t xml:space="preserve"> und als Endergebnis ausgegeben. Um die Distanz der Kugeln zueinander zu bestimmen wird für jede Scanposition (SP) das Programm </w:t>
+      </w:r>
+      <w:proofErr w:type="gramStart"/>
+      <w:r>
+        <w:rPr>
+          <w:lang w:val="de-AT"/>
+        </w:rPr>
+        <w:t>3 mal</w:t>
+      </w:r>
+      <w:proofErr w:type="gramEnd"/>
+      <w:r>
+        <w:rPr>
+          <w:lang w:val="de-AT"/>
+        </w:rPr>
+        <w:t xml:space="preserve"> ausgeführt, tabellarisch festgehalten und die Positionsdaten der Kugel gemittelt. </w:t>
+      </w:r>
+    </w:p>
+    <w:p>
+      <w:pPr>
+        <w:pStyle w:val="berschrift3"/>
+        <w:rPr>
+          <w:lang w:val="de-AT"/>
+        </w:rPr>
+      </w:pPr>
+      <w:bookmarkStart w:id="8" w:name="_Toc12225929"/>
+      <w:r>
+        <w:rPr>
+          <w:lang w:val="de-AT"/>
+        </w:rPr>
+        <w:t>Distanzberechnung der beiden kugelförmigen Zielmarken</w:t>
+      </w:r>
+      <w:bookmarkEnd w:id="8"/>
     </w:p>
     <w:p>
       <w:pPr>
@@ -5857,6 +7126,615 @@
     <w:p>
       <w:pPr>
         <w:rPr>
+          <w:rFonts w:eastAsiaTheme="minorEastAsia"/>
+          <w:lang w:val="de-AT"/>
+        </w:rPr>
+      </w:pPr>
+      <w:r>
+        <w:rPr>
+          <w:lang w:val="de-AT"/>
+        </w:rPr>
+        <w:t xml:space="preserve">Da die beiden Zielmarken in sehr geringem Abstand </w:t>
+      </w:r>
+      <w:proofErr w:type="spellStart"/>
+      <w:r>
+        <w:rPr>
+          <w:lang w:val="de-AT"/>
+        </w:rPr>
+        <w:t>zueineander</w:t>
+      </w:r>
+      <w:proofErr w:type="spellEnd"/>
+      <w:r>
+        <w:rPr>
+          <w:lang w:val="de-AT"/>
+        </w:rPr>
+        <w:t xml:space="preserve"> stehen müssen keine Krümmungseffekte berücksichtigt werden. Die Distanz lässt sich sehr einfach über den Betrag des Richtungsvektors der beiden Kugelmittelpunkte zueinander bestimmen. </w:t>
+      </w:r>
+      <w:r>
+        <w:rPr>
+          <w:lang w:val="de-AT"/>
+        </w:rPr>
+        <w:br/>
+      </w:r>
+      <w:r>
+        <w:rPr>
+          <w:lang w:val="de-AT"/>
+        </w:rPr>
+        <w:br/>
+      </w:r>
+      <m:oMathPara>
+        <m:oMath>
+          <m:sSub>
+            <m:sSubPr>
+              <m:ctrlPr>
+                <w:rPr>
+                  <w:rFonts w:ascii="Cambria Math" w:hAnsi="Cambria Math"/>
+                  <w:i/>
+                  <w:lang w:val="de-AT"/>
+                </w:rPr>
+              </m:ctrlPr>
+            </m:sSubPr>
+            <m:e>
+              <m:r>
+                <w:rPr>
+                  <w:rFonts w:ascii="Cambria Math" w:hAnsi="Cambria Math"/>
+                  <w:lang w:val="de-AT"/>
+                </w:rPr>
+                <m:t>d</m:t>
+              </m:r>
+            </m:e>
+            <m:sub>
+              <m:sSub>
+                <m:sSubPr>
+                  <m:ctrlPr>
+                    <w:rPr>
+                      <w:rFonts w:ascii="Cambria Math" w:hAnsi="Cambria Math"/>
+                      <w:i/>
+                      <w:lang w:val="de-AT"/>
+                    </w:rPr>
+                  </m:ctrlPr>
+                </m:sSubPr>
+                <m:e>
+                  <m:r>
+                    <w:rPr>
+                      <w:rFonts w:ascii="Cambria Math" w:hAnsi="Cambria Math"/>
+                      <w:lang w:val="de-AT"/>
+                    </w:rPr>
+                    <m:t>K</m:t>
+                  </m:r>
+                </m:e>
+                <m:sub>
+                  <m:r>
+                    <w:rPr>
+                      <w:rFonts w:ascii="Cambria Math" w:hAnsi="Cambria Math"/>
+                      <w:lang w:val="de-AT"/>
+                    </w:rPr>
+                    <m:t>1</m:t>
+                  </m:r>
+                </m:sub>
+              </m:sSub>
+              <m:sSub>
+                <m:sSubPr>
+                  <m:ctrlPr>
+                    <w:rPr>
+                      <w:rFonts w:ascii="Cambria Math" w:hAnsi="Cambria Math"/>
+                      <w:i/>
+                      <w:lang w:val="de-AT"/>
+                    </w:rPr>
+                  </m:ctrlPr>
+                </m:sSubPr>
+                <m:e>
+                  <m:r>
+                    <w:rPr>
+                      <w:rFonts w:ascii="Cambria Math" w:hAnsi="Cambria Math"/>
+                      <w:lang w:val="de-AT"/>
+                    </w:rPr>
+                    <m:t>K</m:t>
+                  </m:r>
+                </m:e>
+                <m:sub>
+                  <m:r>
+                    <w:rPr>
+                      <w:rFonts w:ascii="Cambria Math" w:hAnsi="Cambria Math"/>
+                      <w:lang w:val="de-AT"/>
+                    </w:rPr>
+                    <m:t>2</m:t>
+                  </m:r>
+                </m:sub>
+              </m:sSub>
+            </m:sub>
+          </m:sSub>
+          <m:r>
+            <w:rPr>
+              <w:rFonts w:ascii="Cambria Math" w:hAnsi="Cambria Math"/>
+              <w:lang w:val="de-AT"/>
+            </w:rPr>
+            <m:t>=</m:t>
+          </m:r>
+          <m:rad>
+            <m:radPr>
+              <m:degHide m:val="1"/>
+              <m:ctrlPr>
+                <w:rPr>
+                  <w:rFonts w:ascii="Cambria Math" w:hAnsi="Cambria Math"/>
+                  <w:i/>
+                  <w:lang w:val="de-AT"/>
+                </w:rPr>
+              </m:ctrlPr>
+            </m:radPr>
+            <m:deg/>
+            <m:e>
+              <m:sSup>
+                <m:sSupPr>
+                  <m:ctrlPr>
+                    <w:rPr>
+                      <w:rFonts w:ascii="Cambria Math" w:hAnsi="Cambria Math"/>
+                      <w:i/>
+                      <w:lang w:val="de-AT"/>
+                    </w:rPr>
+                  </m:ctrlPr>
+                </m:sSupPr>
+                <m:e>
+                  <m:r>
+                    <w:rPr>
+                      <w:rFonts w:ascii="Cambria Math" w:hAnsi="Cambria Math"/>
+                      <w:lang w:val="de-AT"/>
+                    </w:rPr>
+                    <m:t>(</m:t>
+                  </m:r>
+                  <m:sSub>
+                    <m:sSubPr>
+                      <m:ctrlPr>
+                        <w:rPr>
+                          <w:rFonts w:ascii="Cambria Math" w:hAnsi="Cambria Math"/>
+                          <w:i/>
+                          <w:lang w:val="de-AT"/>
+                        </w:rPr>
+                      </m:ctrlPr>
+                    </m:sSubPr>
+                    <m:e>
+                      <m:r>
+                        <w:rPr>
+                          <w:rFonts w:ascii="Cambria Math" w:hAnsi="Cambria Math"/>
+                          <w:lang w:val="de-AT"/>
+                        </w:rPr>
+                        <m:t>x</m:t>
+                      </m:r>
+                    </m:e>
+                    <m:sub>
+                      <m:sSub>
+                        <m:sSubPr>
+                          <m:ctrlPr>
+                            <w:rPr>
+                              <w:rFonts w:ascii="Cambria Math" w:hAnsi="Cambria Math"/>
+                              <w:i/>
+                              <w:lang w:val="de-AT"/>
+                            </w:rPr>
+                          </m:ctrlPr>
+                        </m:sSubPr>
+                        <m:e>
+                          <m:r>
+                            <w:rPr>
+                              <w:rFonts w:ascii="Cambria Math" w:hAnsi="Cambria Math"/>
+                              <w:lang w:val="de-AT"/>
+                            </w:rPr>
+                            <m:t>K</m:t>
+                          </m:r>
+                        </m:e>
+                        <m:sub>
+                          <m:r>
+                            <w:rPr>
+                              <w:rFonts w:ascii="Cambria Math" w:hAnsi="Cambria Math"/>
+                              <w:lang w:val="de-AT"/>
+                            </w:rPr>
+                            <m:t>1</m:t>
+                          </m:r>
+                        </m:sub>
+                      </m:sSub>
+                    </m:sub>
+                  </m:sSub>
+                  <m:r>
+                    <w:rPr>
+                      <w:rFonts w:ascii="Cambria Math" w:hAnsi="Cambria Math"/>
+                      <w:lang w:val="de-AT"/>
+                    </w:rPr>
+                    <m:t>-</m:t>
+                  </m:r>
+                  <m:sSub>
+                    <m:sSubPr>
+                      <m:ctrlPr>
+                        <w:rPr>
+                          <w:rFonts w:ascii="Cambria Math" w:hAnsi="Cambria Math"/>
+                          <w:i/>
+                          <w:lang w:val="de-AT"/>
+                        </w:rPr>
+                      </m:ctrlPr>
+                    </m:sSubPr>
+                    <m:e>
+                      <m:r>
+                        <w:rPr>
+                          <w:rFonts w:ascii="Cambria Math" w:hAnsi="Cambria Math"/>
+                          <w:lang w:val="de-AT"/>
+                        </w:rPr>
+                        <m:t>x</m:t>
+                      </m:r>
+                    </m:e>
+                    <m:sub>
+                      <m:sSub>
+                        <m:sSubPr>
+                          <m:ctrlPr>
+                            <w:rPr>
+                              <w:rFonts w:ascii="Cambria Math" w:hAnsi="Cambria Math"/>
+                              <w:i/>
+                              <w:lang w:val="de-AT"/>
+                            </w:rPr>
+                          </m:ctrlPr>
+                        </m:sSubPr>
+                        <m:e>
+                          <m:r>
+                            <w:rPr>
+                              <w:rFonts w:ascii="Cambria Math" w:hAnsi="Cambria Math"/>
+                              <w:lang w:val="de-AT"/>
+                            </w:rPr>
+                            <m:t>K</m:t>
+                          </m:r>
+                        </m:e>
+                        <m:sub>
+                          <m:r>
+                            <w:rPr>
+                              <w:rFonts w:ascii="Cambria Math" w:hAnsi="Cambria Math"/>
+                              <w:lang w:val="de-AT"/>
+                            </w:rPr>
+                            <m:t>2</m:t>
+                          </m:r>
+                        </m:sub>
+                      </m:sSub>
+                    </m:sub>
+                  </m:sSub>
+                  <m:r>
+                    <w:rPr>
+                      <w:rFonts w:ascii="Cambria Math" w:hAnsi="Cambria Math"/>
+                      <w:lang w:val="de-AT"/>
+                    </w:rPr>
+                    <m:t>)</m:t>
+                  </m:r>
+                </m:e>
+                <m:sup>
+                  <m:r>
+                    <w:rPr>
+                      <w:rFonts w:ascii="Cambria Math" w:hAnsi="Cambria Math"/>
+                      <w:lang w:val="de-AT"/>
+                    </w:rPr>
+                    <m:t>2</m:t>
+                  </m:r>
+                </m:sup>
+              </m:sSup>
+              <m:r>
+                <w:rPr>
+                  <w:rFonts w:ascii="Cambria Math" w:hAnsi="Cambria Math"/>
+                  <w:lang w:val="de-AT"/>
+                </w:rPr>
+                <m:t>+</m:t>
+              </m:r>
+              <m:sSup>
+                <m:sSupPr>
+                  <m:ctrlPr>
+                    <w:rPr>
+                      <w:rFonts w:ascii="Cambria Math" w:hAnsi="Cambria Math"/>
+                      <w:i/>
+                      <w:lang w:val="de-AT"/>
+                    </w:rPr>
+                  </m:ctrlPr>
+                </m:sSupPr>
+                <m:e>
+                  <m:r>
+                    <w:rPr>
+                      <w:rFonts w:ascii="Cambria Math" w:hAnsi="Cambria Math"/>
+                      <w:lang w:val="de-AT"/>
+                    </w:rPr>
+                    <m:t>(</m:t>
+                  </m:r>
+                  <m:sSub>
+                    <m:sSubPr>
+                      <m:ctrlPr>
+                        <w:rPr>
+                          <w:rFonts w:ascii="Cambria Math" w:hAnsi="Cambria Math"/>
+                          <w:i/>
+                          <w:lang w:val="de-AT"/>
+                        </w:rPr>
+                      </m:ctrlPr>
+                    </m:sSubPr>
+                    <m:e>
+                      <m:r>
+                        <w:rPr>
+                          <w:rFonts w:ascii="Cambria Math" w:hAnsi="Cambria Math"/>
+                          <w:lang w:val="de-AT"/>
+                        </w:rPr>
+                        <m:t>y</m:t>
+                      </m:r>
+                    </m:e>
+                    <m:sub>
+                      <m:sSub>
+                        <m:sSubPr>
+                          <m:ctrlPr>
+                            <w:rPr>
+                              <w:rFonts w:ascii="Cambria Math" w:hAnsi="Cambria Math"/>
+                              <w:i/>
+                              <w:lang w:val="de-AT"/>
+                            </w:rPr>
+                          </m:ctrlPr>
+                        </m:sSubPr>
+                        <m:e>
+                          <m:r>
+                            <w:rPr>
+                              <w:rFonts w:ascii="Cambria Math" w:hAnsi="Cambria Math"/>
+                              <w:lang w:val="de-AT"/>
+                            </w:rPr>
+                            <m:t>K</m:t>
+                          </m:r>
+                        </m:e>
+                        <m:sub>
+                          <m:r>
+                            <w:rPr>
+                              <w:rFonts w:ascii="Cambria Math" w:hAnsi="Cambria Math"/>
+                              <w:lang w:val="de-AT"/>
+                            </w:rPr>
+                            <m:t>1</m:t>
+                          </m:r>
+                        </m:sub>
+                      </m:sSub>
+                    </m:sub>
+                  </m:sSub>
+                  <m:r>
+                    <w:rPr>
+                      <w:rFonts w:ascii="Cambria Math" w:hAnsi="Cambria Math"/>
+                      <w:lang w:val="de-AT"/>
+                    </w:rPr>
+                    <m:t>-</m:t>
+                  </m:r>
+                  <m:sSub>
+                    <m:sSubPr>
+                      <m:ctrlPr>
+                        <w:rPr>
+                          <w:rFonts w:ascii="Cambria Math" w:hAnsi="Cambria Math"/>
+                          <w:i/>
+                          <w:lang w:val="de-AT"/>
+                        </w:rPr>
+                      </m:ctrlPr>
+                    </m:sSubPr>
+                    <m:e>
+                      <m:r>
+                        <w:rPr>
+                          <w:rFonts w:ascii="Cambria Math" w:hAnsi="Cambria Math"/>
+                          <w:lang w:val="de-AT"/>
+                        </w:rPr>
+                        <m:t>y</m:t>
+                      </m:r>
+                    </m:e>
+                    <m:sub>
+                      <m:sSub>
+                        <m:sSubPr>
+                          <m:ctrlPr>
+                            <w:rPr>
+                              <w:rFonts w:ascii="Cambria Math" w:hAnsi="Cambria Math"/>
+                              <w:i/>
+                              <w:lang w:val="de-AT"/>
+                            </w:rPr>
+                          </m:ctrlPr>
+                        </m:sSubPr>
+                        <m:e>
+                          <m:r>
+                            <w:rPr>
+                              <w:rFonts w:ascii="Cambria Math" w:hAnsi="Cambria Math"/>
+                              <w:lang w:val="de-AT"/>
+                            </w:rPr>
+                            <m:t>K</m:t>
+                          </m:r>
+                        </m:e>
+                        <m:sub>
+                          <m:r>
+                            <w:rPr>
+                              <w:rFonts w:ascii="Cambria Math" w:hAnsi="Cambria Math"/>
+                              <w:lang w:val="de-AT"/>
+                            </w:rPr>
+                            <m:t>2</m:t>
+                          </m:r>
+                        </m:sub>
+                      </m:sSub>
+                    </m:sub>
+                  </m:sSub>
+                  <m:r>
+                    <w:rPr>
+                      <w:rFonts w:ascii="Cambria Math" w:hAnsi="Cambria Math"/>
+                      <w:lang w:val="de-AT"/>
+                    </w:rPr>
+                    <m:t>)</m:t>
+                  </m:r>
+                </m:e>
+                <m:sup>
+                  <m:r>
+                    <w:rPr>
+                      <w:rFonts w:ascii="Cambria Math" w:hAnsi="Cambria Math"/>
+                      <w:lang w:val="de-AT"/>
+                    </w:rPr>
+                    <m:t>2</m:t>
+                  </m:r>
+                </m:sup>
+              </m:sSup>
+              <m:r>
+                <w:rPr>
+                  <w:rFonts w:ascii="Cambria Math" w:hAnsi="Cambria Math"/>
+                  <w:lang w:val="de-AT"/>
+                </w:rPr>
+                <m:t>+</m:t>
+              </m:r>
+              <m:sSup>
+                <m:sSupPr>
+                  <m:ctrlPr>
+                    <w:rPr>
+                      <w:rFonts w:ascii="Cambria Math" w:hAnsi="Cambria Math"/>
+                      <w:i/>
+                      <w:lang w:val="de-AT"/>
+                    </w:rPr>
+                  </m:ctrlPr>
+                </m:sSupPr>
+                <m:e>
+                  <m:r>
+                    <w:rPr>
+                      <w:rFonts w:ascii="Cambria Math" w:hAnsi="Cambria Math"/>
+                      <w:lang w:val="de-AT"/>
+                    </w:rPr>
+                    <m:t>(</m:t>
+                  </m:r>
+                  <m:sSub>
+                    <m:sSubPr>
+                      <m:ctrlPr>
+                        <w:rPr>
+                          <w:rFonts w:ascii="Cambria Math" w:hAnsi="Cambria Math"/>
+                          <w:i/>
+                          <w:lang w:val="de-AT"/>
+                        </w:rPr>
+                      </m:ctrlPr>
+                    </m:sSubPr>
+                    <m:e>
+                      <m:r>
+                        <w:rPr>
+                          <w:rFonts w:ascii="Cambria Math" w:hAnsi="Cambria Math"/>
+                          <w:lang w:val="de-AT"/>
+                        </w:rPr>
+                        <m:t>z</m:t>
+                      </m:r>
+                    </m:e>
+                    <m:sub>
+                      <m:sSub>
+                        <m:sSubPr>
+                          <m:ctrlPr>
+                            <w:rPr>
+                              <w:rFonts w:ascii="Cambria Math" w:hAnsi="Cambria Math"/>
+                              <w:i/>
+                              <w:lang w:val="de-AT"/>
+                            </w:rPr>
+                          </m:ctrlPr>
+                        </m:sSubPr>
+                        <m:e>
+                          <m:r>
+                            <w:rPr>
+                              <w:rFonts w:ascii="Cambria Math" w:hAnsi="Cambria Math"/>
+                              <w:lang w:val="de-AT"/>
+                            </w:rPr>
+                            <m:t>K</m:t>
+                          </m:r>
+                        </m:e>
+                        <m:sub>
+                          <m:r>
+                            <w:rPr>
+                              <w:rFonts w:ascii="Cambria Math" w:hAnsi="Cambria Math"/>
+                              <w:lang w:val="de-AT"/>
+                            </w:rPr>
+                            <m:t>1</m:t>
+                          </m:r>
+                        </m:sub>
+                      </m:sSub>
+                    </m:sub>
+                  </m:sSub>
+                  <m:r>
+                    <w:rPr>
+                      <w:rFonts w:ascii="Cambria Math" w:hAnsi="Cambria Math"/>
+                      <w:lang w:val="de-AT"/>
+                    </w:rPr>
+                    <m:t>-</m:t>
+                  </m:r>
+                  <m:sSub>
+                    <m:sSubPr>
+                      <m:ctrlPr>
+                        <w:rPr>
+                          <w:rFonts w:ascii="Cambria Math" w:hAnsi="Cambria Math"/>
+                          <w:i/>
+                          <w:lang w:val="de-AT"/>
+                        </w:rPr>
+                      </m:ctrlPr>
+                    </m:sSubPr>
+                    <m:e>
+                      <m:r>
+                        <w:rPr>
+                          <w:rFonts w:ascii="Cambria Math" w:hAnsi="Cambria Math"/>
+                          <w:lang w:val="de-AT"/>
+                        </w:rPr>
+                        <m:t>z</m:t>
+                      </m:r>
+                    </m:e>
+                    <m:sub>
+                      <m:sSub>
+                        <m:sSubPr>
+                          <m:ctrlPr>
+                            <w:rPr>
+                              <w:rFonts w:ascii="Cambria Math" w:hAnsi="Cambria Math"/>
+                              <w:i/>
+                              <w:lang w:val="de-AT"/>
+                            </w:rPr>
+                          </m:ctrlPr>
+                        </m:sSubPr>
+                        <m:e>
+                          <m:r>
+                            <w:rPr>
+                              <w:rFonts w:ascii="Cambria Math" w:hAnsi="Cambria Math"/>
+                              <w:lang w:val="de-AT"/>
+                            </w:rPr>
+                            <m:t>K</m:t>
+                          </m:r>
+                        </m:e>
+                        <m:sub>
+                          <m:r>
+                            <w:rPr>
+                              <w:rFonts w:ascii="Cambria Math" w:hAnsi="Cambria Math"/>
+                              <w:lang w:val="de-AT"/>
+                            </w:rPr>
+                            <m:t>2</m:t>
+                          </m:r>
+                        </m:sub>
+                      </m:sSub>
+                    </m:sub>
+                  </m:sSub>
+                  <m:r>
+                    <w:rPr>
+                      <w:rFonts w:ascii="Cambria Math" w:hAnsi="Cambria Math"/>
+                      <w:lang w:val="de-AT"/>
+                    </w:rPr>
+                    <m:t>)</m:t>
+                  </m:r>
+                </m:e>
+                <m:sup>
+                  <m:r>
+                    <w:rPr>
+                      <w:rFonts w:ascii="Cambria Math" w:hAnsi="Cambria Math"/>
+                      <w:lang w:val="de-AT"/>
+                    </w:rPr>
+                    <m:t>2</m:t>
+                  </m:r>
+                </m:sup>
+              </m:sSup>
+            </m:e>
+          </m:rad>
+        </m:oMath>
+      </m:oMathPara>
+    </w:p>
+    <w:p>
+      <w:pPr>
+        <w:rPr>
+          <w:lang w:val="de-AT"/>
+        </w:rPr>
+      </w:pPr>
+    </w:p>
+    <w:p>
+      <w:pPr>
+        <w:rPr>
+          <w:lang w:val="de-AT"/>
+        </w:rPr>
+      </w:pPr>
+    </w:p>
+    <w:p>
+      <w:pPr>
+        <w:rPr>
           <w:rStyle w:val="berschrift2Zchn"/>
         </w:rPr>
       </w:pPr>
@@ -5864,8 +7742,10 @@
         <w:rPr>
           <w:rStyle w:val="berschrift2Zchn"/>
         </w:rPr>
+        <w:lastRenderedPageBreak/>
         <w:t xml:space="preserve"> </w:t>
       </w:r>
+      <w:bookmarkStart w:id="9" w:name="_Toc12225930"/>
       <w:proofErr w:type="spellStart"/>
       <w:r>
         <w:rPr>
@@ -5873,7 +7753,57 @@
         </w:rPr>
         <w:t>Ergebnisse</w:t>
       </w:r>
+      <w:bookmarkEnd w:id="9"/>
       <w:proofErr w:type="spellEnd"/>
+    </w:p>
+    <w:p>
+      <w:pPr>
+        <w:pStyle w:val="berschrift3"/>
+        <w:rPr>
+          <w:rFonts w:asciiTheme="minorHAnsi" w:eastAsiaTheme="minorHAnsi" w:hAnsiTheme="minorHAnsi" w:cstheme="minorBidi"/>
+          <w:color w:val="auto"/>
+          <w:sz w:val="22"/>
+          <w:szCs w:val="22"/>
+          <w:lang w:val="de-AT"/>
+        </w:rPr>
+      </w:pPr>
+      <w:bookmarkStart w:id="10" w:name="_Toc12225931"/>
+      <w:proofErr w:type="spellStart"/>
+      <w:r>
+        <w:rPr>
+          <w:lang w:val="de-AT"/>
+        </w:rPr>
+        <w:t>Kugelmittelpunktskoordinaten</w:t>
+      </w:r>
+      <w:proofErr w:type="spellEnd"/>
+      <w:r>
+        <w:rPr>
+          <w:lang w:val="de-AT"/>
+        </w:rPr>
+        <w:t xml:space="preserve"> ermittelt mit </w:t>
+      </w:r>
+      <w:proofErr w:type="spellStart"/>
+      <w:r>
+        <w:rPr>
+          <w:lang w:val="de-AT"/>
+        </w:rPr>
+        <w:t>Gauss-Helmert</w:t>
+      </w:r>
+      <w:proofErr w:type="spellEnd"/>
+      <w:r>
+        <w:rPr>
+          <w:lang w:val="de-AT"/>
+        </w:rPr>
+        <w:t xml:space="preserve"> und RANSAC</w:t>
+      </w:r>
+      <w:bookmarkEnd w:id="10"/>
+    </w:p>
+    <w:p>
+      <w:pPr>
+        <w:rPr>
+          <w:rStyle w:val="berschrift2Zchn"/>
+        </w:rPr>
+      </w:pPr>
     </w:p>
     <w:p>
       <w:pPr>
@@ -5885,7 +7815,6 @@
           <w:noProof/>
           <w:lang w:val="de-AT"/>
         </w:rPr>
-        <w:lastRenderedPageBreak/>
         <w:drawing>
           <wp:inline distT="0" distB="0" distL="0" distR="0">
             <wp:extent cx="2159000" cy="2918396"/>
@@ -5902,7 +7831,7 @@
                     <pic:cNvPicPr/>
                   </pic:nvPicPr>
                   <pic:blipFill rotWithShape="1">
-                    <a:blip r:embed="rId13">
+                    <a:blip r:embed="rId15">
                       <a:extLst>
                         <a:ext uri="{28A0092B-C50C-407E-A947-70E740481C1C}">
                           <a14:useLocalDpi xmlns:a14="http://schemas.microsoft.com/office/drawing/2010/main" val="0"/>
@@ -5957,7 +7886,7 @@
                     <pic:cNvPicPr/>
                   </pic:nvPicPr>
                   <pic:blipFill rotWithShape="1">
-                    <a:blip r:embed="rId14">
+                    <a:blip r:embed="rId16">
                       <a:extLst>
                         <a:ext uri="{28A0092B-C50C-407E-A947-70E740481C1C}">
                           <a14:useLocalDpi xmlns:a14="http://schemas.microsoft.com/office/drawing/2010/main" val="0"/>
@@ -5994,7 +7923,6 @@
     <w:p>
       <w:pPr>
         <w:pStyle w:val="Beschriftung"/>
-        <w:jc w:val="center"/>
       </w:pPr>
       <w:proofErr w:type="spellStart"/>
       <w:r>
@@ -6005,28 +7933,79 @@
         <w:t xml:space="preserve"> </w:t>
       </w:r>
       <w:r>
+        <w:rPr>
+          <w:noProof/>
+        </w:rPr>
         <w:fldChar w:fldCharType="begin"/>
       </w:r>
       <w:r>
+        <w:rPr>
+          <w:noProof/>
+        </w:rPr>
         <w:instrText xml:space="preserve"> SEQ Abbildung \* ARABIC </w:instrText>
       </w:r>
       <w:r>
+        <w:rPr>
+          <w:noProof/>
+        </w:rPr>
         <w:fldChar w:fldCharType="separate"/>
       </w:r>
       <w:r>
         <w:rPr>
           <w:noProof/>
         </w:rPr>
-        <w:t>1</w:t>
-      </w:r>
-      <w:r>
+        <w:t>2</w:t>
+      </w:r>
+      <w:r>
+        <w:rPr>
+          <w:noProof/>
+        </w:rPr>
         <w:fldChar w:fldCharType="end"/>
       </w:r>
       <w:r>
-        <w:t xml:space="preserve"> - Links Kugel 1 von </w:t>
+        <w:t xml:space="preserve"> </w:t>
+      </w:r>
+      <w:r>
+        <w:t>–</w:t>
+      </w:r>
+      <w:r>
+        <w:t xml:space="preserve"> Links</w:t>
+      </w:r>
+      <w:r>
+        <w:t xml:space="preserve"> </w:t>
       </w:r>
       <w:proofErr w:type="spellStart"/>
       <w:r>
+        <w:t>Messungen</w:t>
+      </w:r>
+      <w:proofErr w:type="spellEnd"/>
+      <w:r>
+        <w:t xml:space="preserve"> und </w:t>
+      </w:r>
+      <w:proofErr w:type="spellStart"/>
+      <w:r>
+        <w:t>Kugelinterpolation</w:t>
+      </w:r>
+      <w:proofErr w:type="spellEnd"/>
+      <w:r>
+        <w:t xml:space="preserve"> von</w:t>
+      </w:r>
+      <w:r>
+        <w:t xml:space="preserve"> </w:t>
+      </w:r>
+      <w:proofErr w:type="spellStart"/>
+      <w:r>
+        <w:t>Kuge</w:t>
+      </w:r>
+      <w:r>
+        <w:t>lzielmarke</w:t>
+      </w:r>
+      <w:proofErr w:type="spellEnd"/>
+      <w:r>
+        <w:t xml:space="preserve"> 1 von </w:t>
+      </w:r>
+      <w:proofErr w:type="spellStart"/>
+      <w:r>
         <w:t>Scanposition</w:t>
       </w:r>
       <w:proofErr w:type="spellEnd"/>
@@ -6039,6 +8018,30 @@
       </w:r>
       <w:proofErr w:type="spellEnd"/>
       <w:r>
+        <w:t xml:space="preserve"> </w:t>
+      </w:r>
+      <w:proofErr w:type="spellStart"/>
+      <w:r>
+        <w:t>Messungen</w:t>
+      </w:r>
+      <w:proofErr w:type="spellEnd"/>
+      <w:r>
+        <w:t xml:space="preserve"> und </w:t>
+      </w:r>
+      <w:proofErr w:type="spellStart"/>
+      <w:r>
+        <w:t>Kugelinterpolation</w:t>
+      </w:r>
+      <w:proofErr w:type="spellEnd"/>
+      <w:r>
+        <w:t xml:space="preserve"> von </w:t>
+      </w:r>
+      <w:proofErr w:type="spellStart"/>
+      <w:r>
+        <w:t>Kugelzielmarke</w:t>
+      </w:r>
+      <w:proofErr w:type="spellEnd"/>
+      <w:r>
         <w:t xml:space="preserve"> Kugel 1 von </w:t>
       </w:r>
       <w:proofErr w:type="spellStart"/>
@@ -6065,6 +8068,66 @@
         <w:t>Kugeldarstellung</w:t>
       </w:r>
       <w:proofErr w:type="spellEnd"/>
+      <w:r>
+        <w:br/>
+        <w:t xml:space="preserve">rot = </w:t>
+      </w:r>
+      <w:proofErr w:type="spellStart"/>
+      <w:r>
+        <w:t>initialer</w:t>
+      </w:r>
+      <w:proofErr w:type="spellEnd"/>
+      <w:r>
+        <w:t xml:space="preserve"> </w:t>
+      </w:r>
+      <w:proofErr w:type="spellStart"/>
+      <w:r>
+        <w:t>Kugelmittelpunkt</w:t>
+      </w:r>
+      <w:proofErr w:type="spellEnd"/>
+      <w:r>
+        <w:t xml:space="preserve">, schwarz = </w:t>
+      </w:r>
+      <w:proofErr w:type="spellStart"/>
+      <w:r>
+        <w:t>verbesserter</w:t>
+      </w:r>
+      <w:proofErr w:type="spellEnd"/>
+      <w:r>
+        <w:t xml:space="preserve"> </w:t>
+      </w:r>
+      <w:proofErr w:type="spellStart"/>
+      <w:r>
+        <w:t>Kugelmittelpunkt</w:t>
+      </w:r>
+      <w:proofErr w:type="spellEnd"/>
+      <w:r>
+        <w:t xml:space="preserve">, </w:t>
+      </w:r>
+      <w:proofErr w:type="spellStart"/>
+      <w:r>
+        <w:t>farbig</w:t>
+      </w:r>
+      <w:proofErr w:type="spellEnd"/>
+      <w:r>
+        <w:t xml:space="preserve"> = </w:t>
+      </w:r>
+      <w:proofErr w:type="spellStart"/>
+      <w:r>
+        <w:t>Messungen</w:t>
+      </w:r>
+      <w:proofErr w:type="spellEnd"/>
+      <w:r>
+        <w:t>, cyan=</w:t>
+      </w:r>
+      <w:proofErr w:type="spellStart"/>
+      <w:r>
+        <w:t>geschätze</w:t>
+      </w:r>
+      <w:proofErr w:type="spellEnd"/>
+      <w:r>
+        <w:t xml:space="preserve"> Kugel</w:t>
+      </w:r>
     </w:p>
     <w:tbl>
       <w:tblPr>
@@ -6074,11 +8137,11 @@
         <w:tblLook w:val="04A0" w:firstRow="1" w:lastRow="0" w:firstColumn="1" w:lastColumn="0" w:noHBand="0" w:noVBand="1"/>
       </w:tblPr>
       <w:tblGrid>
-        <w:gridCol w:w="1812"/>
-        <w:gridCol w:w="1812"/>
-        <w:gridCol w:w="1812"/>
-        <w:gridCol w:w="1813"/>
-        <w:gridCol w:w="1813"/>
+        <w:gridCol w:w="2002"/>
+        <w:gridCol w:w="1759"/>
+        <w:gridCol w:w="1759"/>
+        <w:gridCol w:w="1760"/>
+        <w:gridCol w:w="1782"/>
       </w:tblGrid>
       <w:tr>
         <w:tc>
@@ -6209,6 +8272,13 @@
               <w:t>Inliers</w:t>
             </w:r>
             <w:proofErr w:type="spellEnd"/>
+            <w:r>
+              <w:rPr>
+                <w:rFonts w:ascii="Arial" w:hAnsi="Arial" w:cs="Arial"/>
+                <w:lang w:val="de-AT"/>
+              </w:rPr>
+              <w:t>/Messungen</w:t>
+            </w:r>
           </w:p>
         </w:tc>
         <w:tc>
@@ -6230,6 +8300,13 @@
               </w:rPr>
               <w:t>5321</w:t>
             </w:r>
+            <w:r>
+              <w:rPr>
+                <w:rFonts w:ascii="Arial" w:hAnsi="Arial" w:cs="Arial"/>
+                <w:lang w:val="de-AT"/>
+              </w:rPr>
+              <w:t>/10286</w:t>
+            </w:r>
           </w:p>
         </w:tc>
         <w:tc>
@@ -6251,6 +8328,13 @@
               </w:rPr>
               <w:t>5392</w:t>
             </w:r>
+            <w:r>
+              <w:rPr>
+                <w:rFonts w:ascii="Arial" w:hAnsi="Arial" w:cs="Arial"/>
+                <w:lang w:val="de-AT"/>
+              </w:rPr>
+              <w:t>/10286</w:t>
+            </w:r>
           </w:p>
         </w:tc>
         <w:tc>
@@ -6272,6 +8356,13 @@
               </w:rPr>
               <w:t>5326</w:t>
             </w:r>
+            <w:r>
+              <w:rPr>
+                <w:rFonts w:ascii="Arial" w:hAnsi="Arial" w:cs="Arial"/>
+                <w:lang w:val="de-AT"/>
+              </w:rPr>
+              <w:t>/10286</w:t>
+            </w:r>
           </w:p>
         </w:tc>
         <w:tc>
@@ -6292,6 +8383,13 @@
                 <w:lang w:val="de-AT"/>
               </w:rPr>
               <w:t>5346,3</w:t>
+            </w:r>
+            <w:r>
+              <w:rPr>
+                <w:rFonts w:ascii="Arial" w:hAnsi="Arial" w:cs="Arial"/>
+                <w:lang w:val="de-AT"/>
+              </w:rPr>
+              <w:t>/10286</w:t>
             </w:r>
           </w:p>
         </w:tc>
@@ -6734,11 +8832,11 @@
         <w:tblLook w:val="04A0" w:firstRow="1" w:lastRow="0" w:firstColumn="1" w:lastColumn="0" w:noHBand="0" w:noVBand="1"/>
       </w:tblPr>
       <w:tblGrid>
-        <w:gridCol w:w="1812"/>
-        <w:gridCol w:w="1812"/>
-        <w:gridCol w:w="1812"/>
-        <w:gridCol w:w="1813"/>
-        <w:gridCol w:w="1813"/>
+        <w:gridCol w:w="2002"/>
+        <w:gridCol w:w="1761"/>
+        <w:gridCol w:w="1761"/>
+        <w:gridCol w:w="1762"/>
+        <w:gridCol w:w="1776"/>
       </w:tblGrid>
       <w:tr>
         <w:tc>
@@ -6758,21 +8856,7 @@
                 <w:rFonts w:ascii="Arial" w:hAnsi="Arial" w:cs="Arial"/>
                 <w:lang w:val="de-AT"/>
               </w:rPr>
-              <w:t>SP</w:t>
-            </w:r>
-            <w:r>
-              <w:rPr>
-                <w:rFonts w:ascii="Arial" w:hAnsi="Arial" w:cs="Arial"/>
-                <w:lang w:val="de-AT"/>
-              </w:rPr>
-              <w:t>2</w:t>
-            </w:r>
-            <w:r>
-              <w:rPr>
-                <w:rFonts w:ascii="Arial" w:hAnsi="Arial" w:cs="Arial"/>
-                <w:lang w:val="de-AT"/>
-              </w:rPr>
-              <w:t xml:space="preserve"> Kugel 1</w:t>
+              <w:t>SP2 Kugel 1</w:t>
             </w:r>
           </w:p>
         </w:tc>
@@ -6883,6 +8967,13 @@
               <w:t>Inliers</w:t>
             </w:r>
             <w:proofErr w:type="spellEnd"/>
+            <w:r>
+              <w:rPr>
+                <w:rFonts w:ascii="Arial" w:hAnsi="Arial" w:cs="Arial"/>
+                <w:lang w:val="de-AT"/>
+              </w:rPr>
+              <w:t>/Messungen</w:t>
+            </w:r>
           </w:p>
         </w:tc>
         <w:tc>
@@ -6904,6 +8995,13 @@
               </w:rPr>
               <w:t>1524</w:t>
             </w:r>
+            <w:r>
+              <w:rPr>
+                <w:rFonts w:ascii="Arial" w:hAnsi="Arial" w:cs="Arial"/>
+                <w:lang w:val="de-AT"/>
+              </w:rPr>
+              <w:t>/2874</w:t>
+            </w:r>
           </w:p>
         </w:tc>
         <w:tc>
@@ -6925,6 +9023,13 @@
               </w:rPr>
               <w:t>1526</w:t>
             </w:r>
+            <w:r>
+              <w:rPr>
+                <w:rFonts w:ascii="Arial" w:hAnsi="Arial" w:cs="Arial"/>
+                <w:lang w:val="de-AT"/>
+              </w:rPr>
+              <w:t>/2874</w:t>
+            </w:r>
           </w:p>
         </w:tc>
         <w:tc>
@@ -6946,6 +9051,13 @@
               </w:rPr>
               <w:t>1519</w:t>
             </w:r>
+            <w:r>
+              <w:rPr>
+                <w:rFonts w:ascii="Arial" w:hAnsi="Arial" w:cs="Arial"/>
+                <w:lang w:val="de-AT"/>
+              </w:rPr>
+              <w:t>/2874</w:t>
+            </w:r>
           </w:p>
         </w:tc>
         <w:tc>
@@ -6966,6 +9078,13 @@
                 <w:lang w:val="de-AT"/>
               </w:rPr>
               <w:t>1523</w:t>
+            </w:r>
+            <w:r>
+              <w:rPr>
+                <w:rFonts w:ascii="Arial" w:hAnsi="Arial" w:cs="Arial"/>
+                <w:lang w:val="de-AT"/>
+              </w:rPr>
+              <w:t>/2874</w:t>
             </w:r>
           </w:p>
         </w:tc>
@@ -7009,21 +9128,7 @@
                 <w:rFonts w:ascii="Arial" w:hAnsi="Arial" w:cs="Arial"/>
                 <w:lang w:val="de-AT"/>
               </w:rPr>
-              <w:t>-66820,77</w:t>
-            </w:r>
-            <w:r>
-              <w:rPr>
-                <w:rFonts w:ascii="Arial" w:hAnsi="Arial" w:cs="Arial"/>
-                <w:lang w:val="de-AT"/>
-              </w:rPr>
-              <w:t>6</w:t>
-            </w:r>
-            <w:r>
-              <w:rPr>
-                <w:rFonts w:ascii="Arial" w:hAnsi="Arial" w:cs="Arial"/>
-                <w:lang w:val="de-AT"/>
-              </w:rPr>
-              <w:t xml:space="preserve"> m</w:t>
+              <w:t>-66820,776 m</w:t>
             </w:r>
           </w:p>
         </w:tc>
@@ -7044,21 +9149,7 @@
                 <w:rFonts w:ascii="Arial" w:hAnsi="Arial" w:cs="Arial"/>
                 <w:lang w:val="de-AT"/>
               </w:rPr>
-              <w:t>-66820,7</w:t>
-            </w:r>
-            <w:r>
-              <w:rPr>
-                <w:rFonts w:ascii="Arial" w:hAnsi="Arial" w:cs="Arial"/>
-                <w:lang w:val="de-AT"/>
-              </w:rPr>
-              <w:t>86</w:t>
-            </w:r>
-            <w:r>
-              <w:rPr>
-                <w:rFonts w:ascii="Arial" w:hAnsi="Arial" w:cs="Arial"/>
-                <w:lang w:val="de-AT"/>
-              </w:rPr>
-              <w:t xml:space="preserve"> m</w:t>
+              <w:t>-66820,786 m</w:t>
             </w:r>
           </w:p>
         </w:tc>
@@ -7079,21 +9170,7 @@
                 <w:rFonts w:ascii="Arial" w:hAnsi="Arial" w:cs="Arial"/>
                 <w:lang w:val="de-AT"/>
               </w:rPr>
-              <w:t>-66820,7</w:t>
-            </w:r>
-            <w:r>
-              <w:rPr>
-                <w:rFonts w:ascii="Arial" w:hAnsi="Arial" w:cs="Arial"/>
-                <w:lang w:val="de-AT"/>
-              </w:rPr>
-              <w:t>70</w:t>
-            </w:r>
-            <w:r>
-              <w:rPr>
-                <w:rFonts w:ascii="Arial" w:hAnsi="Arial" w:cs="Arial"/>
-                <w:lang w:val="de-AT"/>
-              </w:rPr>
-              <w:t xml:space="preserve"> m</w:t>
+              <w:t>-66820,770 m</w:t>
             </w:r>
           </w:p>
         </w:tc>
@@ -7158,21 +9235,7 @@
                 <w:rFonts w:ascii="Arial" w:hAnsi="Arial" w:cs="Arial"/>
                 <w:lang w:val="de-AT"/>
               </w:rPr>
-              <w:t>214342,8</w:t>
-            </w:r>
-            <w:r>
-              <w:rPr>
-                <w:rFonts w:ascii="Arial" w:hAnsi="Arial" w:cs="Arial"/>
-                <w:lang w:val="de-AT"/>
-              </w:rPr>
-              <w:t>64</w:t>
-            </w:r>
-            <w:r>
-              <w:rPr>
-                <w:rFonts w:ascii="Arial" w:hAnsi="Arial" w:cs="Arial"/>
-                <w:lang w:val="de-AT"/>
-              </w:rPr>
-              <w:t xml:space="preserve"> m</w:t>
+              <w:t>214342,864 m</w:t>
             </w:r>
           </w:p>
         </w:tc>
@@ -7193,21 +9256,7 @@
                 <w:rFonts w:ascii="Arial" w:hAnsi="Arial" w:cs="Arial"/>
                 <w:lang w:val="de-AT"/>
               </w:rPr>
-              <w:t>214342,8</w:t>
-            </w:r>
-            <w:r>
-              <w:rPr>
-                <w:rFonts w:ascii="Arial" w:hAnsi="Arial" w:cs="Arial"/>
-                <w:lang w:val="de-AT"/>
-              </w:rPr>
-              <w:t>64</w:t>
-            </w:r>
-            <w:r>
-              <w:rPr>
-                <w:rFonts w:ascii="Arial" w:hAnsi="Arial" w:cs="Arial"/>
-                <w:lang w:val="de-AT"/>
-              </w:rPr>
-              <w:t xml:space="preserve"> m</w:t>
+              <w:t>214342,864 m</w:t>
             </w:r>
           </w:p>
         </w:tc>
@@ -7228,21 +9277,7 @@
                 <w:rFonts w:ascii="Arial" w:hAnsi="Arial" w:cs="Arial"/>
                 <w:lang w:val="de-AT"/>
               </w:rPr>
-              <w:t>214342,8</w:t>
-            </w:r>
-            <w:r>
-              <w:rPr>
-                <w:rFonts w:ascii="Arial" w:hAnsi="Arial" w:cs="Arial"/>
-                <w:lang w:val="de-AT"/>
-              </w:rPr>
-              <w:t>65</w:t>
-            </w:r>
-            <w:r>
-              <w:rPr>
-                <w:rFonts w:ascii="Arial" w:hAnsi="Arial" w:cs="Arial"/>
-                <w:lang w:val="de-AT"/>
-              </w:rPr>
-              <w:t xml:space="preserve"> m</w:t>
+              <w:t>214342,865 m</w:t>
             </w:r>
           </w:p>
         </w:tc>
@@ -7263,14 +9298,7 @@
                 <w:rFonts w:ascii="Arial" w:hAnsi="Arial" w:cs="Arial"/>
                 <w:lang w:val="de-AT"/>
               </w:rPr>
-              <w:t xml:space="preserve">214342,8643 </w:t>
-            </w:r>
-            <w:r>
-              <w:rPr>
-                <w:rFonts w:ascii="Arial" w:hAnsi="Arial" w:cs="Arial"/>
-                <w:lang w:val="de-AT"/>
-              </w:rPr>
-              <w:t>m</w:t>
+              <w:t>214342,8643 m</w:t>
             </w:r>
           </w:p>
         </w:tc>
@@ -7314,21 +9342,7 @@
                 <w:rFonts w:ascii="Arial" w:hAnsi="Arial" w:cs="Arial"/>
                 <w:lang w:val="de-AT"/>
               </w:rPr>
-              <w:t>362,</w:t>
-            </w:r>
-            <w:r>
-              <w:rPr>
-                <w:rFonts w:ascii="Arial" w:hAnsi="Arial" w:cs="Arial"/>
-                <w:lang w:val="de-AT"/>
-              </w:rPr>
-              <w:t>596</w:t>
-            </w:r>
-            <w:r>
-              <w:rPr>
-                <w:rFonts w:ascii="Arial" w:hAnsi="Arial" w:cs="Arial"/>
-                <w:lang w:val="de-AT"/>
-              </w:rPr>
-              <w:t xml:space="preserve"> m</w:t>
+              <w:t>362,596 m</w:t>
             </w:r>
           </w:p>
         </w:tc>
@@ -7349,21 +9363,7 @@
                 <w:rFonts w:ascii="Arial" w:hAnsi="Arial" w:cs="Arial"/>
                 <w:lang w:val="de-AT"/>
               </w:rPr>
-              <w:t>362,59</w:t>
-            </w:r>
-            <w:r>
-              <w:rPr>
-                <w:rFonts w:ascii="Arial" w:hAnsi="Arial" w:cs="Arial"/>
-                <w:lang w:val="de-AT"/>
-              </w:rPr>
-              <w:t>8</w:t>
-            </w:r>
-            <w:r>
-              <w:rPr>
-                <w:rFonts w:ascii="Arial" w:hAnsi="Arial" w:cs="Arial"/>
-                <w:lang w:val="de-AT"/>
-              </w:rPr>
-              <w:t xml:space="preserve"> m</w:t>
+              <w:t>362,598 m</w:t>
             </w:r>
           </w:p>
         </w:tc>
@@ -7384,21 +9384,7 @@
                 <w:rFonts w:ascii="Arial" w:hAnsi="Arial" w:cs="Arial"/>
                 <w:lang w:val="de-AT"/>
               </w:rPr>
-              <w:t>362,59</w:t>
-            </w:r>
-            <w:r>
-              <w:rPr>
-                <w:rFonts w:ascii="Arial" w:hAnsi="Arial" w:cs="Arial"/>
-                <w:lang w:val="de-AT"/>
-              </w:rPr>
-              <w:t>8</w:t>
-            </w:r>
-            <w:r>
-              <w:rPr>
-                <w:rFonts w:ascii="Arial" w:hAnsi="Arial" w:cs="Arial"/>
-                <w:lang w:val="de-AT"/>
-              </w:rPr>
-              <w:t>m</w:t>
+              <w:t>362,598m</w:t>
             </w:r>
           </w:p>
         </w:tc>
@@ -7419,14 +9405,7 @@
                 <w:rFonts w:ascii="Arial" w:hAnsi="Arial" w:cs="Arial"/>
                 <w:lang w:val="de-AT"/>
               </w:rPr>
-              <w:t xml:space="preserve">362,5973 </w:t>
-            </w:r>
-            <w:r>
-              <w:rPr>
-                <w:rFonts w:ascii="Arial" w:hAnsi="Arial" w:cs="Arial"/>
-                <w:lang w:val="de-AT"/>
-              </w:rPr>
-              <w:t>m</w:t>
+              <w:t>362,5973 m</w:t>
             </w:r>
           </w:p>
         </w:tc>
@@ -7470,21 +9449,7 @@
                 <w:rFonts w:ascii="Arial" w:hAnsi="Arial" w:cs="Arial"/>
                 <w:lang w:val="de-AT"/>
               </w:rPr>
-              <w:t>0,</w:t>
-            </w:r>
-            <w:r>
-              <w:rPr>
-                <w:rFonts w:ascii="Arial" w:hAnsi="Arial" w:cs="Arial"/>
-                <w:lang w:val="de-AT"/>
-              </w:rPr>
-              <w:t>1535</w:t>
-            </w:r>
-            <w:r>
-              <w:rPr>
-                <w:rFonts w:ascii="Arial" w:hAnsi="Arial" w:cs="Arial"/>
-                <w:lang w:val="de-AT"/>
-              </w:rPr>
-              <w:t xml:space="preserve"> m</w:t>
+              <w:t>0,1535 m</w:t>
             </w:r>
           </w:p>
         </w:tc>
@@ -7505,21 +9470,7 @@
                 <w:rFonts w:ascii="Arial" w:hAnsi="Arial" w:cs="Arial"/>
                 <w:lang w:val="de-AT"/>
               </w:rPr>
-              <w:t>0,</w:t>
-            </w:r>
-            <w:r>
-              <w:rPr>
-                <w:rFonts w:ascii="Arial" w:hAnsi="Arial" w:cs="Arial"/>
-                <w:lang w:val="de-AT"/>
-              </w:rPr>
-              <w:t>1600</w:t>
-            </w:r>
-            <w:r>
-              <w:rPr>
-                <w:rFonts w:ascii="Arial" w:hAnsi="Arial" w:cs="Arial"/>
-                <w:lang w:val="de-AT"/>
-              </w:rPr>
-              <w:t xml:space="preserve"> m</w:t>
+              <w:t>0,1600 m</w:t>
             </w:r>
           </w:p>
         </w:tc>
@@ -7540,21 +9491,7 @@
                 <w:rFonts w:ascii="Arial" w:hAnsi="Arial" w:cs="Arial"/>
                 <w:lang w:val="de-AT"/>
               </w:rPr>
-              <w:t>0,</w:t>
-            </w:r>
-            <w:r>
-              <w:rPr>
-                <w:rFonts w:ascii="Arial" w:hAnsi="Arial" w:cs="Arial"/>
-                <w:lang w:val="de-AT"/>
-              </w:rPr>
-              <w:t>1468</w:t>
-            </w:r>
-            <w:r>
-              <w:rPr>
-                <w:rFonts w:ascii="Arial" w:hAnsi="Arial" w:cs="Arial"/>
-                <w:lang w:val="de-AT"/>
-              </w:rPr>
-              <w:t>m</w:t>
+              <w:t>0,1468m</w:t>
             </w:r>
           </w:p>
         </w:tc>
@@ -7575,14 +9512,7 @@
                 <w:rFonts w:ascii="Arial" w:hAnsi="Arial" w:cs="Arial"/>
                 <w:lang w:val="de-AT"/>
               </w:rPr>
-              <w:t xml:space="preserve">0,15343 </w:t>
-            </w:r>
-            <w:r>
-              <w:rPr>
-                <w:rFonts w:ascii="Arial" w:hAnsi="Arial" w:cs="Arial"/>
-                <w:lang w:val="de-AT"/>
-              </w:rPr>
-              <w:t>m</w:t>
+              <w:t>0,15343 m</w:t>
             </w:r>
           </w:p>
         </w:tc>
@@ -7617,7 +9547,7 @@
                     <pic:cNvPicPr/>
                   </pic:nvPicPr>
                   <pic:blipFill rotWithShape="1">
-                    <a:blip r:embed="rId15">
+                    <a:blip r:embed="rId17">
                       <a:extLst>
                         <a:ext uri="{28A0092B-C50C-407E-A947-70E740481C1C}">
                           <a14:useLocalDpi xmlns:a14="http://schemas.microsoft.com/office/drawing/2010/main" val="0"/>
@@ -7670,7 +9600,7 @@
                     <pic:cNvPicPr/>
                   </pic:nvPicPr>
                   <pic:blipFill rotWithShape="1">
-                    <a:blip r:embed="rId16">
+                    <a:blip r:embed="rId18">
                       <a:extLst>
                         <a:ext uri="{28A0092B-C50C-407E-A947-70E740481C1C}">
                           <a14:useLocalDpi xmlns:a14="http://schemas.microsoft.com/office/drawing/2010/main" val="0"/>
@@ -7717,28 +9647,73 @@
         <w:t xml:space="preserve"> </w:t>
       </w:r>
       <w:r>
+        <w:rPr>
+          <w:noProof/>
+        </w:rPr>
         <w:fldChar w:fldCharType="begin"/>
       </w:r>
       <w:r>
+        <w:rPr>
+          <w:noProof/>
+        </w:rPr>
         <w:instrText xml:space="preserve"> SEQ Abbildung \* ARABIC </w:instrText>
       </w:r>
       <w:r>
+        <w:rPr>
+          <w:noProof/>
+        </w:rPr>
         <w:fldChar w:fldCharType="separate"/>
       </w:r>
       <w:r>
         <w:rPr>
           <w:noProof/>
         </w:rPr>
-        <w:t>2</w:t>
-      </w:r>
-      <w:r>
+        <w:t>3</w:t>
+      </w:r>
+      <w:r>
+        <w:rPr>
+          <w:noProof/>
+        </w:rPr>
         <w:fldChar w:fldCharType="end"/>
       </w:r>
       <w:r>
-        <w:t xml:space="preserve"> - Links Kugel 2 von </w:t>
+        <w:t xml:space="preserve"> </w:t>
+      </w:r>
+      <w:r>
+        <w:t>–</w:t>
+      </w:r>
+      <w:r>
+        <w:t xml:space="preserve"> Links</w:t>
+      </w:r>
+      <w:r>
+        <w:t xml:space="preserve"> </w:t>
       </w:r>
       <w:proofErr w:type="spellStart"/>
       <w:r>
+        <w:t>Messungen</w:t>
+      </w:r>
+      <w:proofErr w:type="spellEnd"/>
+      <w:r>
+        <w:t xml:space="preserve"> und </w:t>
+      </w:r>
+      <w:proofErr w:type="spellStart"/>
+      <w:r>
+        <w:t>Kugelinterpolation</w:t>
+      </w:r>
+      <w:proofErr w:type="spellEnd"/>
+      <w:r>
+        <w:t xml:space="preserve"> von </w:t>
+      </w:r>
+      <w:proofErr w:type="spellStart"/>
+      <w:r>
+        <w:t>Kugelzielmarke</w:t>
+      </w:r>
+      <w:proofErr w:type="spellEnd"/>
+      <w:r>
+        <w:t xml:space="preserve"> Kugel 2 von </w:t>
+      </w:r>
+      <w:proofErr w:type="spellStart"/>
+      <w:r>
         <w:t>Scanposition</w:t>
       </w:r>
       <w:proofErr w:type="spellEnd"/>
@@ -7751,10 +9726,37 @@
       </w:r>
       <w:proofErr w:type="spellEnd"/>
       <w:r>
-        <w:t xml:space="preserve"> Kugel 2 von </w:t>
+        <w:t xml:space="preserve"> </w:t>
       </w:r>
       <w:proofErr w:type="spellStart"/>
       <w:r>
+        <w:t>Messungen</w:t>
+      </w:r>
+      <w:proofErr w:type="spellEnd"/>
+      <w:r>
+        <w:t xml:space="preserve"> und </w:t>
+      </w:r>
+      <w:proofErr w:type="spellStart"/>
+      <w:r>
+        <w:t>Kugelinterpolation</w:t>
+      </w:r>
+      <w:proofErr w:type="spellEnd"/>
+      <w:r>
+        <w:t xml:space="preserve"> von </w:t>
+      </w:r>
+      <w:proofErr w:type="spellStart"/>
+      <w:r>
+        <w:t>Kugelzielmarke</w:t>
+      </w:r>
+      <w:proofErr w:type="spellEnd"/>
+      <w:r>
+        <w:t xml:space="preserve"> </w:t>
+      </w:r>
+      <w:r>
+        <w:t xml:space="preserve">Kugel 2 von </w:t>
+      </w:r>
+      <w:proofErr w:type="spellStart"/>
+      <w:r>
         <w:t>Scanposition</w:t>
       </w:r>
       <w:proofErr w:type="spellEnd"/>
@@ -7777,6 +9779,66 @@
         <w:t>Kugeldarstellung</w:t>
       </w:r>
       <w:proofErr w:type="spellEnd"/>
+      <w:r>
+        <w:br/>
+        <w:t xml:space="preserve">rot = </w:t>
+      </w:r>
+      <w:proofErr w:type="spellStart"/>
+      <w:r>
+        <w:t>initialer</w:t>
+      </w:r>
+      <w:proofErr w:type="spellEnd"/>
+      <w:r>
+        <w:t xml:space="preserve"> </w:t>
+      </w:r>
+      <w:proofErr w:type="spellStart"/>
+      <w:r>
+        <w:t>Kugelmittelpunkt</w:t>
+      </w:r>
+      <w:proofErr w:type="spellEnd"/>
+      <w:r>
+        <w:t xml:space="preserve">, schwarz = </w:t>
+      </w:r>
+      <w:proofErr w:type="spellStart"/>
+      <w:r>
+        <w:t>verbesserter</w:t>
+      </w:r>
+      <w:proofErr w:type="spellEnd"/>
+      <w:r>
+        <w:t xml:space="preserve"> </w:t>
+      </w:r>
+      <w:proofErr w:type="spellStart"/>
+      <w:r>
+        <w:t>Kugelmittelpunkt</w:t>
+      </w:r>
+      <w:proofErr w:type="spellEnd"/>
+      <w:r>
+        <w:t xml:space="preserve">, </w:t>
+      </w:r>
+      <w:proofErr w:type="spellStart"/>
+      <w:r>
+        <w:t>farbig</w:t>
+      </w:r>
+      <w:proofErr w:type="spellEnd"/>
+      <w:r>
+        <w:t xml:space="preserve"> = </w:t>
+      </w:r>
+      <w:proofErr w:type="spellStart"/>
+      <w:r>
+        <w:t>Messungen</w:t>
+      </w:r>
+      <w:proofErr w:type="spellEnd"/>
+      <w:r>
+        <w:t>, cyan=</w:t>
+      </w:r>
+      <w:proofErr w:type="spellStart"/>
+      <w:r>
+        <w:t>geschätze</w:t>
+      </w:r>
+      <w:proofErr w:type="spellEnd"/>
+      <w:r>
+        <w:t xml:space="preserve"> Kugel</w:t>
+      </w:r>
     </w:p>
     <w:tbl>
       <w:tblPr>
@@ -7786,11 +9848,11 @@
         <w:tblLook w:val="04A0" w:firstRow="1" w:lastRow="0" w:firstColumn="1" w:lastColumn="0" w:noHBand="0" w:noVBand="1"/>
       </w:tblPr>
       <w:tblGrid>
-        <w:gridCol w:w="1812"/>
-        <w:gridCol w:w="1812"/>
-        <w:gridCol w:w="1812"/>
-        <w:gridCol w:w="1813"/>
-        <w:gridCol w:w="1813"/>
+        <w:gridCol w:w="2002"/>
+        <w:gridCol w:w="1761"/>
+        <w:gridCol w:w="1761"/>
+        <w:gridCol w:w="1762"/>
+        <w:gridCol w:w="1776"/>
       </w:tblGrid>
       <w:tr>
         <w:tc>
@@ -7810,14 +9872,7 @@
                 <w:rFonts w:ascii="Arial" w:hAnsi="Arial" w:cs="Arial"/>
                 <w:lang w:val="de-AT"/>
               </w:rPr>
-              <w:t xml:space="preserve">SP1 Kugel </w:t>
-            </w:r>
-            <w:r>
-              <w:rPr>
-                <w:rFonts w:ascii="Arial" w:hAnsi="Arial" w:cs="Arial"/>
-                <w:lang w:val="de-AT"/>
-              </w:rPr>
-              <w:t>2</w:t>
+              <w:t>SP1 Kugel 2</w:t>
             </w:r>
           </w:p>
         </w:tc>
@@ -7935,6 +9990,13 @@
               <w:t>Inliers</w:t>
             </w:r>
             <w:proofErr w:type="spellEnd"/>
+            <w:r>
+              <w:rPr>
+                <w:rFonts w:ascii="Arial" w:hAnsi="Arial" w:cs="Arial"/>
+                <w:lang w:val="de-AT"/>
+              </w:rPr>
+              <w:t>/Messungen</w:t>
+            </w:r>
           </w:p>
         </w:tc>
         <w:tc>
@@ -7956,6 +10018,13 @@
               </w:rPr>
               <w:t>2907</w:t>
             </w:r>
+            <w:r>
+              <w:rPr>
+                <w:rFonts w:ascii="Arial" w:hAnsi="Arial" w:cs="Arial"/>
+                <w:lang w:val="de-AT"/>
+              </w:rPr>
+              <w:t>/5123</w:t>
+            </w:r>
           </w:p>
         </w:tc>
         <w:tc>
@@ -7977,6 +10046,13 @@
               </w:rPr>
               <w:t>2981</w:t>
             </w:r>
+            <w:r>
+              <w:rPr>
+                <w:rFonts w:ascii="Arial" w:hAnsi="Arial" w:cs="Arial"/>
+                <w:lang w:val="de-AT"/>
+              </w:rPr>
+              <w:t>/5123</w:t>
+            </w:r>
           </w:p>
         </w:tc>
         <w:tc>
@@ -7998,6 +10074,13 @@
               </w:rPr>
               <w:t>3059</w:t>
             </w:r>
+            <w:r>
+              <w:rPr>
+                <w:rFonts w:ascii="Arial" w:hAnsi="Arial" w:cs="Arial"/>
+                <w:lang w:val="de-AT"/>
+              </w:rPr>
+              <w:t>/5123</w:t>
+            </w:r>
           </w:p>
         </w:tc>
         <w:tc>
@@ -8025,6 +10108,13 @@
                 <w:lang w:val="de-AT"/>
               </w:rPr>
               <w:t>,3</w:t>
+            </w:r>
+            <w:r>
+              <w:rPr>
+                <w:rFonts w:ascii="Arial" w:hAnsi="Arial" w:cs="Arial"/>
+                <w:lang w:val="de-AT"/>
+              </w:rPr>
+              <w:t>/5123</w:t>
             </w:r>
           </w:p>
         </w:tc>
@@ -8068,21 +10158,21 @@
                 <w:rFonts w:ascii="Arial" w:hAnsi="Arial" w:cs="Arial"/>
                 <w:lang w:val="de-AT"/>
               </w:rPr>
-              <w:t>-66820,</w:t>
-            </w:r>
-            <w:r>
-              <w:rPr>
-                <w:rFonts w:ascii="Arial" w:hAnsi="Arial" w:cs="Arial"/>
-                <w:lang w:val="de-AT"/>
-              </w:rPr>
-              <w:t>385</w:t>
-            </w:r>
-            <w:r>
-              <w:rPr>
-                <w:rFonts w:ascii="Arial" w:hAnsi="Arial" w:cs="Arial"/>
-                <w:lang w:val="de-AT"/>
-              </w:rPr>
-              <w:t xml:space="preserve"> m</w:t>
+              <w:t>-668</w:t>
+            </w:r>
+            <w:r>
+              <w:rPr>
+                <w:rFonts w:ascii="Arial" w:hAnsi="Arial" w:cs="Arial"/>
+                <w:lang w:val="de-AT"/>
+              </w:rPr>
+              <w:t>1</w:t>
+            </w:r>
+            <w:r>
+              <w:rPr>
+                <w:rFonts w:ascii="Arial" w:hAnsi="Arial" w:cs="Arial"/>
+                <w:lang w:val="de-AT"/>
+              </w:rPr>
+              <w:t>0,385 m</w:t>
             </w:r>
           </w:p>
         </w:tc>
@@ -8103,21 +10193,21 @@
                 <w:rFonts w:ascii="Arial" w:hAnsi="Arial" w:cs="Arial"/>
                 <w:lang w:val="de-AT"/>
               </w:rPr>
-              <w:t>-66820,</w:t>
-            </w:r>
-            <w:r>
-              <w:rPr>
-                <w:rFonts w:ascii="Arial" w:hAnsi="Arial" w:cs="Arial"/>
-                <w:lang w:val="de-AT"/>
-              </w:rPr>
-              <w:t>374</w:t>
-            </w:r>
-            <w:r>
-              <w:rPr>
-                <w:rFonts w:ascii="Arial" w:hAnsi="Arial" w:cs="Arial"/>
-                <w:lang w:val="de-AT"/>
-              </w:rPr>
-              <w:t xml:space="preserve"> m</w:t>
+              <w:t>-668</w:t>
+            </w:r>
+            <w:r>
+              <w:rPr>
+                <w:rFonts w:ascii="Arial" w:hAnsi="Arial" w:cs="Arial"/>
+                <w:lang w:val="de-AT"/>
+              </w:rPr>
+              <w:t>1</w:t>
+            </w:r>
+            <w:r>
+              <w:rPr>
+                <w:rFonts w:ascii="Arial" w:hAnsi="Arial" w:cs="Arial"/>
+                <w:lang w:val="de-AT"/>
+              </w:rPr>
+              <w:t>0,374 m</w:t>
             </w:r>
           </w:p>
         </w:tc>
@@ -8138,21 +10228,21 @@
                 <w:rFonts w:ascii="Arial" w:hAnsi="Arial" w:cs="Arial"/>
                 <w:lang w:val="de-AT"/>
               </w:rPr>
-              <w:t>-66820,</w:t>
-            </w:r>
-            <w:r>
-              <w:rPr>
-                <w:rFonts w:ascii="Arial" w:hAnsi="Arial" w:cs="Arial"/>
-                <w:lang w:val="de-AT"/>
-              </w:rPr>
-              <w:t>374</w:t>
-            </w:r>
-            <w:r>
-              <w:rPr>
-                <w:rFonts w:ascii="Arial" w:hAnsi="Arial" w:cs="Arial"/>
-                <w:lang w:val="de-AT"/>
-              </w:rPr>
-              <w:t xml:space="preserve"> m</w:t>
+              <w:t>-668</w:t>
+            </w:r>
+            <w:r>
+              <w:rPr>
+                <w:rFonts w:ascii="Arial" w:hAnsi="Arial" w:cs="Arial"/>
+                <w:lang w:val="de-AT"/>
+              </w:rPr>
+              <w:t>1</w:t>
+            </w:r>
+            <w:r>
+              <w:rPr>
+                <w:rFonts w:ascii="Arial" w:hAnsi="Arial" w:cs="Arial"/>
+                <w:lang w:val="de-AT"/>
+              </w:rPr>
+              <w:t>0,374 m</w:t>
             </w:r>
           </w:p>
         </w:tc>
@@ -8173,7 +10263,21 @@
                 <w:rFonts w:ascii="Arial" w:hAnsi="Arial" w:cs="Arial"/>
                 <w:lang w:val="de-AT"/>
               </w:rPr>
-              <w:t>-66820,</w:t>
+              <w:t>-668</w:t>
+            </w:r>
+            <w:r>
+              <w:rPr>
+                <w:rFonts w:ascii="Arial" w:hAnsi="Arial" w:cs="Arial"/>
+                <w:lang w:val="de-AT"/>
+              </w:rPr>
+              <w:t>1</w:t>
+            </w:r>
+            <w:r>
+              <w:rPr>
+                <w:rFonts w:ascii="Arial" w:hAnsi="Arial" w:cs="Arial"/>
+                <w:lang w:val="de-AT"/>
+              </w:rPr>
+              <w:t>0,</w:t>
             </w:r>
             <w:r>
               <w:rPr>
@@ -8231,21 +10335,7 @@
                 <w:rFonts w:ascii="Arial" w:hAnsi="Arial" w:cs="Arial"/>
                 <w:lang w:val="de-AT"/>
               </w:rPr>
-              <w:t>214342,</w:t>
-            </w:r>
-            <w:r>
-              <w:rPr>
-                <w:rFonts w:ascii="Arial" w:hAnsi="Arial" w:cs="Arial"/>
-                <w:lang w:val="de-AT"/>
-              </w:rPr>
-              <w:t>384</w:t>
-            </w:r>
-            <w:r>
-              <w:rPr>
-                <w:rFonts w:ascii="Arial" w:hAnsi="Arial" w:cs="Arial"/>
-                <w:lang w:val="de-AT"/>
-              </w:rPr>
-              <w:t xml:space="preserve"> m</w:t>
+              <w:t>214342,384 m</w:t>
             </w:r>
           </w:p>
         </w:tc>
@@ -8266,21 +10356,7 @@
                 <w:rFonts w:ascii="Arial" w:hAnsi="Arial" w:cs="Arial"/>
                 <w:lang w:val="de-AT"/>
               </w:rPr>
-              <w:t>214342,</w:t>
-            </w:r>
-            <w:r>
-              <w:rPr>
-                <w:rFonts w:ascii="Arial" w:hAnsi="Arial" w:cs="Arial"/>
-                <w:lang w:val="de-AT"/>
-              </w:rPr>
-              <w:t>390</w:t>
-            </w:r>
-            <w:r>
-              <w:rPr>
-                <w:rFonts w:ascii="Arial" w:hAnsi="Arial" w:cs="Arial"/>
-                <w:lang w:val="de-AT"/>
-              </w:rPr>
-              <w:t xml:space="preserve"> m</w:t>
+              <w:t>214342,390 m</w:t>
             </w:r>
           </w:p>
         </w:tc>
@@ -8301,21 +10377,7 @@
                 <w:rFonts w:ascii="Arial" w:hAnsi="Arial" w:cs="Arial"/>
                 <w:lang w:val="de-AT"/>
               </w:rPr>
-              <w:t>214342</w:t>
-            </w:r>
-            <w:r>
-              <w:rPr>
-                <w:rFonts w:ascii="Arial" w:hAnsi="Arial" w:cs="Arial"/>
-                <w:lang w:val="de-AT"/>
-              </w:rPr>
-              <w:t>,391</w:t>
-            </w:r>
-            <w:r>
-              <w:rPr>
-                <w:rFonts w:ascii="Arial" w:hAnsi="Arial" w:cs="Arial"/>
-                <w:lang w:val="de-AT"/>
-              </w:rPr>
-              <w:t xml:space="preserve"> m</w:t>
+              <w:t>214342,391 m</w:t>
             </w:r>
           </w:p>
         </w:tc>
@@ -8394,21 +10456,7 @@
                 <w:rFonts w:ascii="Arial" w:hAnsi="Arial" w:cs="Arial"/>
                 <w:lang w:val="de-AT"/>
               </w:rPr>
-              <w:t>362,</w:t>
-            </w:r>
-            <w:r>
-              <w:rPr>
-                <w:rFonts w:ascii="Arial" w:hAnsi="Arial" w:cs="Arial"/>
-                <w:lang w:val="de-AT"/>
-              </w:rPr>
-              <w:t>851</w:t>
-            </w:r>
-            <w:r>
-              <w:rPr>
-                <w:rFonts w:ascii="Arial" w:hAnsi="Arial" w:cs="Arial"/>
-                <w:lang w:val="de-AT"/>
-              </w:rPr>
-              <w:t xml:space="preserve"> m</w:t>
+              <w:t>362,851 m</w:t>
             </w:r>
           </w:p>
         </w:tc>
@@ -8429,21 +10477,7 @@
                 <w:rFonts w:ascii="Arial" w:hAnsi="Arial" w:cs="Arial"/>
                 <w:lang w:val="de-AT"/>
               </w:rPr>
-              <w:t>362,</w:t>
-            </w:r>
-            <w:r>
-              <w:rPr>
-                <w:rFonts w:ascii="Arial" w:hAnsi="Arial" w:cs="Arial"/>
-                <w:lang w:val="de-AT"/>
-              </w:rPr>
-              <w:t>853</w:t>
-            </w:r>
-            <w:r>
-              <w:rPr>
-                <w:rFonts w:ascii="Arial" w:hAnsi="Arial" w:cs="Arial"/>
-                <w:lang w:val="de-AT"/>
-              </w:rPr>
-              <w:t xml:space="preserve"> m</w:t>
+              <w:t>362,853 m</w:t>
             </w:r>
           </w:p>
         </w:tc>
@@ -8464,21 +10498,7 @@
                 <w:rFonts w:ascii="Arial" w:hAnsi="Arial" w:cs="Arial"/>
                 <w:lang w:val="de-AT"/>
               </w:rPr>
-              <w:t>362,</w:t>
-            </w:r>
-            <w:r>
-              <w:rPr>
-                <w:rFonts w:ascii="Arial" w:hAnsi="Arial" w:cs="Arial"/>
-                <w:lang w:val="de-AT"/>
-              </w:rPr>
-              <w:t>851</w:t>
-            </w:r>
-            <w:r>
-              <w:rPr>
-                <w:rFonts w:ascii="Arial" w:hAnsi="Arial" w:cs="Arial"/>
-                <w:lang w:val="de-AT"/>
-              </w:rPr>
-              <w:t>m</w:t>
+              <w:t>362,851m</w:t>
             </w:r>
           </w:p>
         </w:tc>
@@ -8557,21 +10577,7 @@
                 <w:rFonts w:ascii="Arial" w:hAnsi="Arial" w:cs="Arial"/>
                 <w:lang w:val="de-AT"/>
               </w:rPr>
-              <w:t>0,1</w:t>
-            </w:r>
-            <w:r>
-              <w:rPr>
-                <w:rFonts w:ascii="Arial" w:hAnsi="Arial" w:cs="Arial"/>
-                <w:lang w:val="de-AT"/>
-              </w:rPr>
-              <w:t>465</w:t>
-            </w:r>
-            <w:r>
-              <w:rPr>
-                <w:rFonts w:ascii="Arial" w:hAnsi="Arial" w:cs="Arial"/>
-                <w:lang w:val="de-AT"/>
-              </w:rPr>
-              <w:t xml:space="preserve"> m</w:t>
+              <w:t>0,1465 m</w:t>
             </w:r>
           </w:p>
         </w:tc>
@@ -8592,21 +10598,7 @@
                 <w:rFonts w:ascii="Arial" w:hAnsi="Arial" w:cs="Arial"/>
                 <w:lang w:val="de-AT"/>
               </w:rPr>
-              <w:t>0,</w:t>
-            </w:r>
-            <w:r>
-              <w:rPr>
-                <w:rFonts w:ascii="Arial" w:hAnsi="Arial" w:cs="Arial"/>
-                <w:lang w:val="de-AT"/>
-              </w:rPr>
-              <w:t>1495</w:t>
-            </w:r>
-            <w:r>
-              <w:rPr>
-                <w:rFonts w:ascii="Arial" w:hAnsi="Arial" w:cs="Arial"/>
-                <w:lang w:val="de-AT"/>
-              </w:rPr>
-              <w:t xml:space="preserve"> m</w:t>
+              <w:t>0,1495 m</w:t>
             </w:r>
           </w:p>
         </w:tc>
@@ -8627,21 +10619,7 @@
                 <w:rFonts w:ascii="Arial" w:hAnsi="Arial" w:cs="Arial"/>
                 <w:lang w:val="de-AT"/>
               </w:rPr>
-              <w:t>0,15</w:t>
-            </w:r>
-            <w:r>
-              <w:rPr>
-                <w:rFonts w:ascii="Arial" w:hAnsi="Arial" w:cs="Arial"/>
-                <w:lang w:val="de-AT"/>
-              </w:rPr>
-              <w:t>37</w:t>
-            </w:r>
-            <w:r>
-              <w:rPr>
-                <w:rFonts w:ascii="Arial" w:hAnsi="Arial" w:cs="Arial"/>
-                <w:lang w:val="de-AT"/>
-              </w:rPr>
-              <w:t>m</w:t>
+              <w:t>0,1537m</w:t>
             </w:r>
           </w:p>
         </w:tc>
@@ -8691,11 +10669,11 @@
         <w:tblLook w:val="04A0" w:firstRow="1" w:lastRow="0" w:firstColumn="1" w:lastColumn="0" w:noHBand="0" w:noVBand="1"/>
       </w:tblPr>
       <w:tblGrid>
-        <w:gridCol w:w="1812"/>
-        <w:gridCol w:w="1812"/>
-        <w:gridCol w:w="1812"/>
-        <w:gridCol w:w="1813"/>
-        <w:gridCol w:w="1813"/>
+        <w:gridCol w:w="2002"/>
+        <w:gridCol w:w="1761"/>
+        <w:gridCol w:w="1761"/>
+        <w:gridCol w:w="1762"/>
+        <w:gridCol w:w="1776"/>
       </w:tblGrid>
       <w:tr>
         <w:tc>
@@ -8715,14 +10693,7 @@
                 <w:rFonts w:ascii="Arial" w:hAnsi="Arial" w:cs="Arial"/>
                 <w:lang w:val="de-AT"/>
               </w:rPr>
-              <w:t xml:space="preserve">SP2 Kugel </w:t>
-            </w:r>
-            <w:r>
-              <w:rPr>
-                <w:rFonts w:ascii="Arial" w:hAnsi="Arial" w:cs="Arial"/>
-                <w:lang w:val="de-AT"/>
-              </w:rPr>
-              <w:t>2</w:t>
+              <w:t>SP2 Kugel 2</w:t>
             </w:r>
           </w:p>
         </w:tc>
@@ -8840,6 +10811,13 @@
               <w:t>Inliers</w:t>
             </w:r>
             <w:proofErr w:type="spellEnd"/>
+            <w:r>
+              <w:rPr>
+                <w:rFonts w:ascii="Arial" w:hAnsi="Arial" w:cs="Arial"/>
+                <w:lang w:val="de-AT"/>
+              </w:rPr>
+              <w:t>/Messungen</w:t>
+            </w:r>
           </w:p>
         </w:tc>
         <w:tc>
@@ -8861,6 +10839,13 @@
               </w:rPr>
               <w:t>3560</w:t>
             </w:r>
+            <w:r>
+              <w:rPr>
+                <w:rFonts w:ascii="Arial" w:hAnsi="Arial" w:cs="Arial"/>
+                <w:lang w:val="de-AT"/>
+              </w:rPr>
+              <w:t>/7617</w:t>
+            </w:r>
           </w:p>
         </w:tc>
         <w:tc>
@@ -8882,6 +10867,13 @@
               </w:rPr>
               <w:t>3476</w:t>
             </w:r>
+            <w:r>
+              <w:rPr>
+                <w:rFonts w:ascii="Arial" w:hAnsi="Arial" w:cs="Arial"/>
+                <w:lang w:val="de-AT"/>
+              </w:rPr>
+              <w:t>/7617</w:t>
+            </w:r>
           </w:p>
         </w:tc>
         <w:tc>
@@ -8903,6 +10895,13 @@
               </w:rPr>
               <w:t>3496</w:t>
             </w:r>
+            <w:r>
+              <w:rPr>
+                <w:rFonts w:ascii="Arial" w:hAnsi="Arial" w:cs="Arial"/>
+                <w:lang w:val="de-AT"/>
+              </w:rPr>
+              <w:t>/7617</w:t>
+            </w:r>
           </w:p>
         </w:tc>
         <w:tc>
@@ -8923,6 +10922,13 @@
                 <w:lang w:val="de-AT"/>
               </w:rPr>
               <w:t>3510,6</w:t>
+            </w:r>
+            <w:r>
+              <w:rPr>
+                <w:rFonts w:ascii="Arial" w:hAnsi="Arial" w:cs="Arial"/>
+                <w:lang w:val="de-AT"/>
+              </w:rPr>
+              <w:t>/7617</w:t>
             </w:r>
           </w:p>
         </w:tc>
@@ -8966,7 +10972,21 @@
                 <w:rFonts w:ascii="Arial" w:hAnsi="Arial" w:cs="Arial"/>
                 <w:lang w:val="de-AT"/>
               </w:rPr>
-              <w:t>-66820,</w:t>
+              <w:t>-668</w:t>
+            </w:r>
+            <w:r>
+              <w:rPr>
+                <w:rFonts w:ascii="Arial" w:hAnsi="Arial" w:cs="Arial"/>
+                <w:lang w:val="de-AT"/>
+              </w:rPr>
+              <w:t>1</w:t>
+            </w:r>
+            <w:r>
+              <w:rPr>
+                <w:rFonts w:ascii="Arial" w:hAnsi="Arial" w:cs="Arial"/>
+                <w:lang w:val="de-AT"/>
+              </w:rPr>
+              <w:t>0,</w:t>
             </w:r>
             <w:r>
               <w:rPr>
@@ -9001,7 +11021,21 @@
                 <w:rFonts w:ascii="Arial" w:hAnsi="Arial" w:cs="Arial"/>
                 <w:lang w:val="de-AT"/>
               </w:rPr>
-              <w:t>-66820,</w:t>
+              <w:t>-668</w:t>
+            </w:r>
+            <w:r>
+              <w:rPr>
+                <w:rFonts w:ascii="Arial" w:hAnsi="Arial" w:cs="Arial"/>
+                <w:lang w:val="de-AT"/>
+              </w:rPr>
+              <w:t>1</w:t>
+            </w:r>
+            <w:r>
+              <w:rPr>
+                <w:rFonts w:ascii="Arial" w:hAnsi="Arial" w:cs="Arial"/>
+                <w:lang w:val="de-AT"/>
+              </w:rPr>
+              <w:t>0,</w:t>
             </w:r>
             <w:r>
               <w:rPr>
@@ -9036,7 +11070,21 @@
                 <w:rFonts w:ascii="Arial" w:hAnsi="Arial" w:cs="Arial"/>
                 <w:lang w:val="de-AT"/>
               </w:rPr>
-              <w:t>-66820,</w:t>
+              <w:t>-668</w:t>
+            </w:r>
+            <w:r>
+              <w:rPr>
+                <w:rFonts w:ascii="Arial" w:hAnsi="Arial" w:cs="Arial"/>
+                <w:lang w:val="de-AT"/>
+              </w:rPr>
+              <w:t>1</w:t>
+            </w:r>
+            <w:r>
+              <w:rPr>
+                <w:rFonts w:ascii="Arial" w:hAnsi="Arial" w:cs="Arial"/>
+                <w:lang w:val="de-AT"/>
+              </w:rPr>
+              <w:t>0,</w:t>
             </w:r>
             <w:r>
               <w:rPr>
@@ -9071,7 +11119,21 @@
                 <w:rFonts w:ascii="Arial" w:hAnsi="Arial" w:cs="Arial"/>
                 <w:lang w:val="de-AT"/>
               </w:rPr>
-              <w:t>-66820,</w:t>
+              <w:t>-668</w:t>
+            </w:r>
+            <w:r>
+              <w:rPr>
+                <w:rFonts w:ascii="Arial" w:hAnsi="Arial" w:cs="Arial"/>
+                <w:lang w:val="de-AT"/>
+              </w:rPr>
+              <w:t>1</w:t>
+            </w:r>
+            <w:r>
+              <w:rPr>
+                <w:rFonts w:ascii="Arial" w:hAnsi="Arial" w:cs="Arial"/>
+                <w:lang w:val="de-AT"/>
+              </w:rPr>
+              <w:t>0,</w:t>
             </w:r>
             <w:r>
               <w:rPr>
@@ -9583,13 +11645,27 @@
     </w:p>
     <w:p>
       <w:pPr>
-        <w:rPr>
-          <w:rFonts w:ascii="Arial" w:hAnsi="Arial" w:cs="Arial"/>
+        <w:pStyle w:val="berschrift3"/>
+        <w:rPr>
           <w:lang w:val="de-AT"/>
         </w:rPr>
       </w:pPr>
-      <w:bookmarkStart w:id="0" w:name="_GoBack"/>
-      <w:bookmarkEnd w:id="0"/>
+      <w:bookmarkStart w:id="11" w:name="_Toc12225932"/>
+      <w:r>
+        <w:rPr>
+          <w:lang w:val="de-AT"/>
+        </w:rPr>
+        <w:t xml:space="preserve">Distanz zwischen den beiden ermittelten </w:t>
+      </w:r>
+      <w:proofErr w:type="spellStart"/>
+      <w:r>
+        <w:rPr>
+          <w:lang w:val="de-AT"/>
+        </w:rPr>
+        <w:t>Kugelmittelpunktskoordinaten</w:t>
+      </w:r>
+      <w:bookmarkEnd w:id="11"/>
+      <w:proofErr w:type="spellEnd"/>
     </w:p>
     <w:p>
       <w:pPr>
@@ -9606,6 +11682,27 @@
           <w:lang w:val="de-AT"/>
         </w:rPr>
       </w:pPr>
+      <w:r>
+        <w:rPr>
+          <w:rFonts w:ascii="Arial" w:hAnsi="Arial" w:cs="Arial"/>
+          <w:lang w:val="de-AT"/>
+        </w:rPr>
+        <w:t>Distanz Kugel 1 – Kugel aus SP1: 10.4011 m</w:t>
+      </w:r>
+      <w:r>
+        <w:rPr>
+          <w:rFonts w:ascii="Arial" w:hAnsi="Arial" w:cs="Arial"/>
+          <w:lang w:val="de-AT"/>
+        </w:rPr>
+        <w:br/>
+      </w:r>
+      <w:r>
+        <w:rPr>
+          <w:rFonts w:ascii="Arial" w:hAnsi="Arial" w:cs="Arial"/>
+          <w:lang w:val="de-AT"/>
+        </w:rPr>
+        <w:t>Distanz Kugel 1 – Kugel aus SP2: 10.4012 m</w:t>
+      </w:r>
     </w:p>
     <w:p>
       <w:pPr>
@@ -9617,6 +11714,22 @@
     </w:p>
     <w:p>
       <w:pPr>
+        <w:pStyle w:val="berschrift3"/>
+        <w:rPr>
+          <w:lang w:val="de-AT"/>
+        </w:rPr>
+      </w:pPr>
+      <w:bookmarkStart w:id="12" w:name="_Toc12225933"/>
+      <w:r>
+        <w:rPr>
+          <w:lang w:val="de-AT"/>
+        </w:rPr>
+        <w:t>Genauigkeitsabschätzung</w:t>
+      </w:r>
+      <w:bookmarkEnd w:id="12"/>
+    </w:p>
+    <w:p>
+      <w:pPr>
         <w:rPr>
           <w:rFonts w:ascii="Arial" w:hAnsi="Arial" w:cs="Arial"/>
           <w:lang w:val="de-AT"/>
@@ -9630,6 +11743,48 @@
           <w:lang w:val="de-AT"/>
         </w:rPr>
       </w:pPr>
+      <w:r>
+        <w:rPr>
+          <w:rFonts w:ascii="Arial" w:hAnsi="Arial" w:cs="Arial"/>
+          <w:lang w:val="de-AT"/>
+        </w:rPr>
+        <w:t xml:space="preserve">Alle von der Software gelieferten Ergebnisse bewegen sich innerhalb der vom Hersteller angegebenen Toleranz von 1cm. </w:t>
+      </w:r>
+    </w:p>
+    <w:p>
+      <w:pPr>
+        <w:rPr>
+          <w:rFonts w:ascii="Arial" w:hAnsi="Arial" w:cs="Arial"/>
+          <w:lang w:val="de-AT"/>
+        </w:rPr>
+      </w:pPr>
+    </w:p>
+    <w:p>
+      <w:pPr>
+        <w:rPr>
+          <w:rFonts w:ascii="Arial" w:hAnsi="Arial" w:cs="Arial"/>
+          <w:lang w:val="de-AT"/>
+        </w:rPr>
+      </w:pPr>
+    </w:p>
+    <w:p>
+      <w:pPr>
+        <w:rPr>
+          <w:rFonts w:ascii="Arial" w:hAnsi="Arial" w:cs="Arial"/>
+          <w:lang w:val="de-AT"/>
+        </w:rPr>
+      </w:pPr>
+      <w:bookmarkStart w:id="13" w:name="_Toc12225934"/>
+      <w:proofErr w:type="spellStart"/>
+      <w:r>
+        <w:rPr>
+          <w:rStyle w:val="berschrift3Zchn"/>
+        </w:rPr>
+        <w:lastRenderedPageBreak/>
+        <w:t>Selbstständigkeitserklärung</w:t>
+      </w:r>
+      <w:bookmarkEnd w:id="13"/>
+      <w:proofErr w:type="spellEnd"/>
       <w:r>
         <w:rPr>
           <w:rFonts w:ascii="Arial" w:hAnsi="Arial" w:cs="Arial"/>
@@ -9786,15 +11941,15 @@
           <w:rFonts w:ascii="Arial" w:hAnsi="Arial" w:cs="Arial"/>
           <w:lang w:val="de-AT"/>
         </w:rPr>
-        <w:lastRenderedPageBreak/>
         <w:tab/>
       </w:r>
     </w:p>
     <w:sectPr>
-      <w:headerReference w:type="default" r:id="rId17"/>
-      <w:footerReference w:type="default" r:id="rId18"/>
+      <w:headerReference w:type="default" r:id="rId19"/>
+      <w:footerReference w:type="default" r:id="rId20"/>
       <w:pgSz w:w="11906" w:h="16838"/>
       <w:pgMar w:top="1417" w:right="1417" w:bottom="1134" w:left="1417" w:header="708" w:footer="708" w:gutter="0"/>
+      <w:pgNumType w:start="1"/>
       <w:cols w:space="708"/>
       <w:docGrid w:linePitch="360"/>
     </w:sectPr>
@@ -9829,6 +11984,41 @@
 
 <file path=word/footer1.xml><?xml version="1.0" encoding="utf-8"?>
 <w:ftr xmlns:wpc="http://schemas.microsoft.com/office/word/2010/wordprocessingCanvas" xmlns:cx="http://schemas.microsoft.com/office/drawing/2014/chartex" xmlns:cx1="http://schemas.microsoft.com/office/drawing/2015/9/8/chartex" xmlns:cx2="http://schemas.microsoft.com/office/drawing/2015/10/21/chartex" xmlns:cx3="http://schemas.microsoft.com/office/drawing/2016/5/9/chartex" xmlns:cx4="http://schemas.microsoft.com/office/drawing/2016/5/10/chartex" xmlns:cx5="http://schemas.microsoft.com/office/drawing/2016/5/11/chartex" xmlns:cx6="http://schemas.microsoft.com/office/drawing/2016/5/12/chartex" xmlns:cx7="http://schemas.microsoft.com/office/drawing/2016/5/13/chartex" xmlns:cx8="http://schemas.microsoft.com/office/drawing/2016/5/14/chartex" xmlns:mc="http://schemas.openxmlformats.org/markup-compatibility/2006" xmlns:aink="http://schemas.microsoft.com/office/drawing/2016/ink" xmlns:am3d="http://schemas.microsoft.com/office/drawing/2017/model3d" xmlns:o="urn:schemas-microsoft-com:office:office" xmlns:r="http://schemas.openxmlformats.org/officeDocument/2006/relationships" xmlns:m="http://schemas.openxmlformats.org/officeDocument/2006/math" xmlns:v="urn:schemas-microsoft-com:vml" xmlns:wp14="http://schemas.microsoft.com/office/word/2010/wordprocessingDrawing" xmlns:wp="http://schemas.openxmlformats.org/drawingml/2006/wordprocessingDrawing" xmlns:w10="urn:schemas-microsoft-com:office:word" xmlns:w="http://schemas.openxmlformats.org/wordprocessingml/2006/main" xmlns:w14="http://schemas.microsoft.com/office/word/2010/wordml" xmlns:w15="http://schemas.microsoft.com/office/word/2012/wordml" xmlns:w16cid="http://schemas.microsoft.com/office/word/2016/wordml/cid" xmlns:w16se="http://schemas.microsoft.com/office/word/2015/wordml/symex" xmlns:wpg="http://schemas.microsoft.com/office/word/2010/wordprocessingGroup" xmlns:wpi="http://schemas.microsoft.com/office/word/2010/wordprocessingInk" xmlns:wne="http://schemas.microsoft.com/office/word/2006/wordml" xmlns:wps="http://schemas.microsoft.com/office/word/2010/wordprocessingShape" mc:Ignorable="w14 w15 w16se w16cid wp14">
+  <w:sdt>
+    <w:sdtPr>
+      <w:id w:val="1568994312"/>
+      <w:docPartObj>
+        <w:docPartGallery w:val="Page Numbers (Bottom of Page)"/>
+        <w:docPartUnique/>
+      </w:docPartObj>
+    </w:sdtPr>
+    <w:sdtContent>
+      <w:p>
+        <w:pPr>
+          <w:pStyle w:val="Fuzeile"/>
+          <w:jc w:val="right"/>
+        </w:pPr>
+        <w:r>
+          <w:fldChar w:fldCharType="begin"/>
+        </w:r>
+        <w:r>
+          <w:instrText>PAGE   \* MERGEFORMAT</w:instrText>
+        </w:r>
+        <w:r>
+          <w:fldChar w:fldCharType="separate"/>
+        </w:r>
+        <w:r>
+          <w:rPr>
+            <w:lang w:val="de-DE"/>
+          </w:rPr>
+          <w:t>2</w:t>
+        </w:r>
+        <w:r>
+          <w:fldChar w:fldCharType="end"/>
+        </w:r>
+      </w:p>
+    </w:sdtContent>
+  </w:sdt>
   <w:p>
     <w:pPr>
       <w:pStyle w:val="Fuzeile"/>
@@ -9838,10 +12028,6 @@
         <w:tab w:val="left" w:pos="3735"/>
       </w:tabs>
     </w:pPr>
-    <w:r>
-      <w:tab/>
-      <w:t>Gruppe 4</w:t>
-    </w:r>
   </w:p>
 </w:ftr>
 </file>
@@ -9941,13 +12127,7 @@
     </w:r>
     <w:proofErr w:type="spellStart"/>
     <w:r>
-      <w:t>Lasersca</w:t>
-    </w:r>
-    <w:r>
-      <w:t>n</w:t>
-    </w:r>
-    <w:r>
-      <w:t>ning</w:t>
+      <w:t>Laserscanning</w:t>
     </w:r>
     <w:proofErr w:type="spellEnd"/>
     <w:r>
@@ -9955,6 +12135,9 @@
     </w:r>
     <w:r>
       <w:tab/>
+    </w:r>
+    <w:r>
+      <w:t>Gruppe 4</w:t>
     </w:r>
   </w:p>
   <w:p>
@@ -10097,6 +12280,7 @@
     <w:lsdException w:name="HTML Sample" w:semiHidden="1" w:unhideWhenUsed="1"/>
     <w:lsdException w:name="HTML Typewriter" w:semiHidden="1" w:unhideWhenUsed="1"/>
     <w:lsdException w:name="HTML Variable" w:semiHidden="1" w:unhideWhenUsed="1"/>
+    <w:lsdException w:name="Normal Table" w:semiHidden="1" w:unhideWhenUsed="1"/>
     <w:lsdException w:name="annotation subject" w:semiHidden="1" w:unhideWhenUsed="1"/>
     <w:lsdException w:name="No List" w:semiHidden="1" w:unhideWhenUsed="1"/>
     <w:lsdException w:name="Outline List 1" w:semiHidden="1" w:unhideWhenUsed="1"/>
@@ -10143,8 +12327,10 @@
     <w:lsdException w:name="Table Subtle 2" w:semiHidden="1" w:unhideWhenUsed="1"/>
     <w:lsdException w:name="Table Web 1" w:semiHidden="1" w:unhideWhenUsed="1"/>
     <w:lsdException w:name="Table Web 2" w:semiHidden="1" w:unhideWhenUsed="1"/>
+    <w:lsdException w:name="Table Web 3" w:semiHidden="1" w:unhideWhenUsed="1"/>
     <w:lsdException w:name="Balloon Text" w:semiHidden="1" w:unhideWhenUsed="1"/>
     <w:lsdException w:name="Table Grid" w:uiPriority="39"/>
+    <w:lsdException w:name="Table Theme" w:semiHidden="1" w:unhideWhenUsed="1"/>
     <w:lsdException w:name="Placeholder Text" w:semiHidden="1"/>
     <w:lsdException w:name="No Spacing" w:uiPriority="1" w:qFormat="1"/>
     <w:lsdException w:name="Light Shading" w:uiPriority="60"/>
@@ -10592,6 +12778,70 @@
       </w:tblBorders>
     </w:tblPr>
   </w:style>
+  <w:style w:type="paragraph" w:styleId="Inhaltsverzeichnisberschrift">
+    <w:name w:val="TOC Heading"/>
+    <w:basedOn w:val="berschrift1"/>
+    <w:next w:val="Standard"/>
+    <w:uiPriority w:val="39"/>
+    <w:unhideWhenUsed/>
+    <w:qFormat/>
+    <w:rsid w:val="00BC5F76"/>
+    <w:pPr>
+      <w:outlineLvl w:val="9"/>
+    </w:pPr>
+    <w:rPr>
+      <w:lang w:val="de-AT" w:eastAsia="de-AT"/>
+    </w:rPr>
+  </w:style>
+  <w:style w:type="paragraph" w:styleId="Verzeichnis1">
+    <w:name w:val="toc 1"/>
+    <w:basedOn w:val="Standard"/>
+    <w:next w:val="Standard"/>
+    <w:autoRedefine/>
+    <w:uiPriority w:val="39"/>
+    <w:unhideWhenUsed/>
+    <w:rsid w:val="00BC5F76"/>
+    <w:pPr>
+      <w:spacing w:after="100"/>
+    </w:pPr>
+  </w:style>
+  <w:style w:type="paragraph" w:styleId="Verzeichnis2">
+    <w:name w:val="toc 2"/>
+    <w:basedOn w:val="Standard"/>
+    <w:next w:val="Standard"/>
+    <w:autoRedefine/>
+    <w:uiPriority w:val="39"/>
+    <w:unhideWhenUsed/>
+    <w:rsid w:val="00BC5F76"/>
+    <w:pPr>
+      <w:spacing w:after="100"/>
+      <w:ind w:left="220"/>
+    </w:pPr>
+  </w:style>
+  <w:style w:type="paragraph" w:styleId="Verzeichnis3">
+    <w:name w:val="toc 3"/>
+    <w:basedOn w:val="Standard"/>
+    <w:next w:val="Standard"/>
+    <w:autoRedefine/>
+    <w:uiPriority w:val="39"/>
+    <w:unhideWhenUsed/>
+    <w:rsid w:val="00BC5F76"/>
+    <w:pPr>
+      <w:spacing w:after="100"/>
+      <w:ind w:left="440"/>
+    </w:pPr>
+  </w:style>
+  <w:style w:type="character" w:styleId="Hyperlink">
+    <w:name w:val="Hyperlink"/>
+    <w:basedOn w:val="Absatz-Standardschriftart"/>
+    <w:uiPriority w:val="99"/>
+    <w:unhideWhenUsed/>
+    <w:rsid w:val="00BC5F76"/>
+    <w:rPr>
+      <w:color w:val="0563C1" w:themeColor="hyperlink"/>
+      <w:u w:val="single"/>
+    </w:rPr>
+  </w:style>
 </w:styles>
 </file>
 
@@ -10888,4 +13138,16 @@
     </a:ext>
   </a:extLst>
 </a:theme>
+</file>
+
+<file path=customXml/item1.xml><?xml version="1.0" encoding="utf-8"?>
+<b:Sources xmlns:b="http://schemas.openxmlformats.org/officeDocument/2006/bibliography" xmlns="http://schemas.openxmlformats.org/officeDocument/2006/bibliography" SelectedStyle="\APASixthEditionOfficeOnline.xsl" StyleName="APA" Version="6"/>
+</file>
+
+<file path=customXml/itemProps1.xml><?xml version="1.0" encoding="utf-8"?>
+<ds:datastoreItem xmlns:ds="http://schemas.openxmlformats.org/officeDocument/2006/customXml" ds:itemID="{94FFD963-3E03-4D8D-A1D9-24A7ED986E55}">
+  <ds:schemaRefs>
+    <ds:schemaRef ds:uri="http://schemas.openxmlformats.org/officeDocument/2006/bibliography"/>
+  </ds:schemaRefs>
+</ds:datastoreItem>
 </file>
</xml_diff>

<commit_message>
update cmd parameters and bericht
</commit_message>
<xml_diff>
--- a/Technischer Bericht.docx
+++ b/Technischer Bericht.docx
@@ -533,8 +533,6 @@
             <w:t>Inhalt</w:t>
           </w:r>
         </w:p>
-        <w:bookmarkStart w:id="0" w:name="_GoBack"/>
-        <w:bookmarkEnd w:id="0"/>
         <w:p>
           <w:pPr>
             <w:pStyle w:val="Verzeichnis1"/>
@@ -1507,7 +1505,7 @@
           <w:lang w:val="de-AT"/>
         </w:rPr>
       </w:pPr>
-      <w:bookmarkStart w:id="1" w:name="_Toc12258918"/>
+      <w:bookmarkStart w:id="0" w:name="_Toc12258918"/>
       <w:r>
         <w:rPr>
           <w:lang w:val="de-AT"/>
@@ -1520,7 +1518,7 @@
         </w:rPr>
         <w:t>Registrierung der Punktwolken und Transformation in ein übergeordnetes Koordinatensystem</w:t>
       </w:r>
-      <w:bookmarkEnd w:id="1"/>
+      <w:bookmarkEnd w:id="0"/>
     </w:p>
     <w:p>
       <w:pPr>
@@ -1529,7 +1527,7 @@
           <w:lang w:val="de-AT"/>
         </w:rPr>
       </w:pPr>
-      <w:bookmarkStart w:id="2" w:name="_Toc12258919"/>
+      <w:bookmarkStart w:id="1" w:name="_Toc12258919"/>
       <w:r>
         <w:rPr>
           <w:lang w:val="de-AT"/>
@@ -1550,7 +1548,7 @@
         </w:rPr>
         <w:t>-Modells und des RANSAC – Algorithmus</w:t>
       </w:r>
-      <w:bookmarkEnd w:id="2"/>
+      <w:bookmarkEnd w:id="1"/>
     </w:p>
     <w:p>
       <w:pPr>
@@ -1567,14 +1565,14 @@
           <w:lang w:val="de-AT"/>
         </w:rPr>
       </w:pPr>
-      <w:bookmarkStart w:id="3" w:name="_Toc12258920"/>
+      <w:bookmarkStart w:id="2" w:name="_Toc12258920"/>
       <w:r>
         <w:rPr>
           <w:lang w:val="de-AT"/>
         </w:rPr>
         <w:t>Aufgabenstellung</w:t>
       </w:r>
-      <w:bookmarkEnd w:id="3"/>
+      <w:bookmarkEnd w:id="2"/>
     </w:p>
     <w:p>
       <w:pPr>
@@ -1700,14 +1698,14 @@
           <w:lang w:val="de-AT"/>
         </w:rPr>
       </w:pPr>
-      <w:bookmarkStart w:id="4" w:name="_Toc12258921"/>
+      <w:bookmarkStart w:id="3" w:name="_Toc12258921"/>
       <w:r>
         <w:rPr>
           <w:lang w:val="de-AT"/>
         </w:rPr>
         <w:t>Grundlagen</w:t>
       </w:r>
-      <w:bookmarkEnd w:id="4"/>
+      <w:bookmarkEnd w:id="3"/>
     </w:p>
     <w:p>
       <w:pPr>
@@ -3320,7 +3318,7 @@
                     </pic:cNvPicPr>
                   </pic:nvPicPr>
                   <pic:blipFill>
-                    <a:blip r:embed="rId7">
+                    <a:blip r:embed="rId8">
                       <a:extLst>
                         <a:ext uri="{28A0092B-C50C-407E-A947-70E740481C1C}">
                           <a14:useLocalDpi xmlns:a14="http://schemas.microsoft.com/office/drawing/2010/main" val="0"/>
@@ -3407,7 +3405,7 @@
                     </pic:cNvPicPr>
                   </pic:nvPicPr>
                   <pic:blipFill>
-                    <a:blip r:embed="rId8">
+                    <a:blip r:embed="rId9">
                       <a:extLst>
                         <a:ext uri="{28A0092B-C50C-407E-A947-70E740481C1C}">
                           <a14:useLocalDpi xmlns:a14="http://schemas.microsoft.com/office/drawing/2010/main" val="0"/>
@@ -3494,7 +3492,7 @@
                     </pic:cNvPicPr>
                   </pic:nvPicPr>
                   <pic:blipFill>
-                    <a:blip r:embed="rId9">
+                    <a:blip r:embed="rId10">
                       <a:extLst>
                         <a:ext uri="{28A0092B-C50C-407E-A947-70E740481C1C}">
                           <a14:useLocalDpi xmlns:a14="http://schemas.microsoft.com/office/drawing/2010/main" val="0"/>
@@ -3595,7 +3593,7 @@
                     </pic:cNvPicPr>
                   </pic:nvPicPr>
                   <pic:blipFill>
-                    <a:blip r:embed="rId10">
+                    <a:blip r:embed="rId11">
                       <a:extLst>
                         <a:ext uri="{28A0092B-C50C-407E-A947-70E740481C1C}">
                           <a14:useLocalDpi xmlns:a14="http://schemas.microsoft.com/office/drawing/2010/main" val="0"/>
@@ -4012,7 +4010,7 @@
                     </pic:cNvPicPr>
                   </pic:nvPicPr>
                   <pic:blipFill>
-                    <a:blip r:embed="rId11">
+                    <a:blip r:embed="rId12">
                       <a:extLst>
                         <a:ext uri="{28A0092B-C50C-407E-A947-70E740481C1C}">
                           <a14:useLocalDpi xmlns:a14="http://schemas.microsoft.com/office/drawing/2010/main" val="0"/>
@@ -4775,7 +4773,7 @@
                     </pic:cNvPicPr>
                   </pic:nvPicPr>
                   <pic:blipFill>
-                    <a:blip r:embed="rId12">
+                    <a:blip r:embed="rId13">
                       <a:extLst>
                         <a:ext uri="{28A0092B-C50C-407E-A947-70E740481C1C}">
                           <a14:useLocalDpi xmlns:a14="http://schemas.microsoft.com/office/drawing/2010/main" val="0"/>
@@ -4912,7 +4910,7 @@
                     </pic:cNvPicPr>
                   </pic:nvPicPr>
                   <pic:blipFill>
-                    <a:blip r:embed="rId13">
+                    <a:blip r:embed="rId14">
                       <a:extLst>
                         <a:ext uri="{28A0092B-C50C-407E-A947-70E740481C1C}">
                           <a14:useLocalDpi xmlns:a14="http://schemas.microsoft.com/office/drawing/2010/main" val="0"/>
@@ -4951,7 +4949,7 @@
           <w:lang w:val="de-AT"/>
         </w:rPr>
       </w:pPr>
-      <w:bookmarkStart w:id="5" w:name="_Toc12258922"/>
+      <w:bookmarkStart w:id="4" w:name="_Toc12258922"/>
       <w:r>
         <w:rPr>
           <w:lang w:val="de-AT"/>
@@ -4972,7 +4970,7 @@
         </w:rPr>
         <w:t>-Models (GHM)</w:t>
       </w:r>
-      <w:bookmarkEnd w:id="5"/>
+      <w:bookmarkEnd w:id="4"/>
       <w:r>
         <w:rPr>
           <w:lang w:val="de-AT"/>
@@ -5116,7 +5114,21 @@
           <w:rFonts w:ascii="Arial" w:hAnsi="Arial" w:cs="Arial"/>
           <w:lang w:val="de-AT"/>
         </w:rPr>
-        <w:t xml:space="preserve"> Interface (CMD) aufgerufen werden muss, da es einen Inputparameter </w:t>
+        <w:t xml:space="preserve"> Interface (CMD) aufgerufen werden muss, da es </w:t>
+      </w:r>
+      <w:r>
+        <w:rPr>
+          <w:rFonts w:ascii="Arial" w:hAnsi="Arial" w:cs="Arial"/>
+          <w:lang w:val="de-AT"/>
+        </w:rPr>
+        <w:t>zwei</w:t>
+      </w:r>
+      <w:r>
+        <w:rPr>
+          <w:rFonts w:ascii="Arial" w:hAnsi="Arial" w:cs="Arial"/>
+          <w:lang w:val="de-AT"/>
+        </w:rPr>
+        <w:t xml:space="preserve"> Inputparameter </w:t>
       </w:r>
       <w:r>
         <w:rPr>
@@ -5125,12 +5137,79 @@
         </w:rPr>
         <w:t>übergibt</w:t>
       </w:r>
-      <w:r>
-        <w:rPr>
-          <w:rFonts w:ascii="Arial" w:hAnsi="Arial" w:cs="Arial"/>
-          <w:lang w:val="de-AT"/>
-        </w:rPr>
-        <w:t xml:space="preserve">, wie viele zufällig ausgewählte Messdaten für die Parameterbestimmung herangezogen werden müssen. </w:t>
+    </w:p>
+    <w:p>
+      <w:pPr>
+        <w:pStyle w:val="Listenabsatz"/>
+        <w:numPr>
+          <w:ilvl w:val="0"/>
+          <w:numId w:val="1"/>
+        </w:numPr>
+        <w:rPr>
+          <w:rFonts w:ascii="Arial" w:hAnsi="Arial" w:cs="Arial"/>
+          <w:lang w:val="de-AT"/>
+        </w:rPr>
+      </w:pPr>
+      <w:r>
+        <w:rPr>
+          <w:rFonts w:ascii="Arial" w:hAnsi="Arial" w:cs="Arial"/>
+          <w:lang w:val="de-AT"/>
+        </w:rPr>
+        <w:t xml:space="preserve">Den </w:t>
+      </w:r>
+      <w:proofErr w:type="spellStart"/>
+      <w:r>
+        <w:rPr>
+          <w:rFonts w:ascii="Arial" w:hAnsi="Arial" w:cs="Arial"/>
+          <w:lang w:val="de-AT"/>
+        </w:rPr>
+        <w:t>Dateipfat</w:t>
+      </w:r>
+      <w:proofErr w:type="spellEnd"/>
+      <w:r>
+        <w:rPr>
+          <w:rFonts w:ascii="Arial" w:hAnsi="Arial" w:cs="Arial"/>
+          <w:lang w:val="de-AT"/>
+        </w:rPr>
+        <w:t xml:space="preserve">/Dateinamen der zu </w:t>
+      </w:r>
+      <w:proofErr w:type="spellStart"/>
+      <w:r>
+        <w:rPr>
+          <w:rFonts w:ascii="Arial" w:hAnsi="Arial" w:cs="Arial"/>
+          <w:lang w:val="de-AT"/>
+        </w:rPr>
+        <w:t>processierenden</w:t>
+      </w:r>
+      <w:proofErr w:type="spellEnd"/>
+      <w:r>
+        <w:rPr>
+          <w:rFonts w:ascii="Arial" w:hAnsi="Arial" w:cs="Arial"/>
+          <w:lang w:val="de-AT"/>
+        </w:rPr>
+        <w:t xml:space="preserve"> TLS Daten</w:t>
+      </w:r>
+      <w:bookmarkStart w:id="5" w:name="_GoBack"/>
+      <w:bookmarkEnd w:id="5"/>
+    </w:p>
+    <w:p>
+      <w:pPr>
+        <w:pStyle w:val="Listenabsatz"/>
+        <w:numPr>
+          <w:ilvl w:val="0"/>
+          <w:numId w:val="1"/>
+        </w:numPr>
+        <w:rPr>
+          <w:rFonts w:ascii="Arial" w:hAnsi="Arial" w:cs="Arial"/>
+          <w:lang w:val="de-AT"/>
+        </w:rPr>
+      </w:pPr>
+      <w:r>
+        <w:rPr>
+          <w:rFonts w:ascii="Arial" w:hAnsi="Arial" w:cs="Arial"/>
+          <w:lang w:val="de-AT"/>
+        </w:rPr>
+        <w:t>wie viele zufällig ausgewählte Messdaten für die Parameterbestimmung herangezogen werden müssen</w:t>
       </w:r>
       <w:r>
         <w:rPr>
@@ -5168,7 +5247,36 @@
           <w:i/>
           <w:lang w:val="de-AT"/>
         </w:rPr>
-        <w:t xml:space="preserve"> main.py 4</w:t>
+        <w:t xml:space="preserve"> main.py</w:t>
+      </w:r>
+      <w:r>
+        <w:rPr>
+          <w:rFonts w:ascii="Arial" w:hAnsi="Arial" w:cs="Arial"/>
+          <w:b/>
+          <w:i/>
+          <w:lang w:val="de-AT"/>
+        </w:rPr>
+        <w:t xml:space="preserve"> </w:t>
+      </w:r>
+      <w:proofErr w:type="spellStart"/>
+      <w:r>
+        <w:rPr>
+          <w:rFonts w:ascii="Arial" w:hAnsi="Arial" w:cs="Arial"/>
+          <w:b/>
+          <w:i/>
+          <w:lang w:val="de-AT"/>
+        </w:rPr>
+        <w:t>filename</w:t>
+      </w:r>
+      <w:proofErr w:type="spellEnd"/>
+      <w:r>
+        <w:rPr>
+          <w:rFonts w:ascii="Arial" w:hAnsi="Arial" w:cs="Arial"/>
+          <w:b/>
+          <w:i/>
+          <w:lang w:val="de-AT"/>
+        </w:rPr>
+        <w:t xml:space="preserve"> 4</w:t>
       </w:r>
     </w:p>
     <w:p>
@@ -5280,7 +5388,36 @@
           <w:i/>
           <w:lang w:val="de-AT"/>
         </w:rPr>
-        <w:t xml:space="preserve"> main.py 4 -v</w:t>
+        <w:t xml:space="preserve"> main.py </w:t>
+      </w:r>
+      <w:proofErr w:type="spellStart"/>
+      <w:r>
+        <w:rPr>
+          <w:rFonts w:ascii="Arial" w:hAnsi="Arial" w:cs="Arial"/>
+          <w:b/>
+          <w:i/>
+          <w:lang w:val="de-AT"/>
+        </w:rPr>
+        <w:t>filename</w:t>
+      </w:r>
+      <w:proofErr w:type="spellEnd"/>
+      <w:r>
+        <w:rPr>
+          <w:rFonts w:ascii="Arial" w:hAnsi="Arial" w:cs="Arial"/>
+          <w:b/>
+          <w:i/>
+          <w:lang w:val="de-AT"/>
+        </w:rPr>
+        <w:t xml:space="preserve"> </w:t>
+      </w:r>
+      <w:r>
+        <w:rPr>
+          <w:rFonts w:ascii="Arial" w:hAnsi="Arial" w:cs="Arial"/>
+          <w:b/>
+          <w:i/>
+          <w:lang w:val="de-AT"/>
+        </w:rPr>
+        <w:t>4 -v</w:t>
       </w:r>
       <w:r>
         <w:rPr>
@@ -5839,7 +5976,7 @@
                     <pic:cNvPicPr/>
                   </pic:nvPicPr>
                   <pic:blipFill rotWithShape="1">
-                    <a:blip r:embed="rId14">
+                    <a:blip r:embed="rId15">
                       <a:extLst>
                         <a:ext uri="{28A0092B-C50C-407E-A947-70E740481C1C}">
                           <a14:useLocalDpi xmlns:a14="http://schemas.microsoft.com/office/drawing/2010/main" val="0"/>
@@ -8083,7 +8220,7 @@
                     <pic:cNvPicPr/>
                   </pic:nvPicPr>
                   <pic:blipFill rotWithShape="1">
-                    <a:blip r:embed="rId15">
+                    <a:blip r:embed="rId16">
                       <a:extLst>
                         <a:ext uri="{28A0092B-C50C-407E-A947-70E740481C1C}">
                           <a14:useLocalDpi xmlns:a14="http://schemas.microsoft.com/office/drawing/2010/main" val="0"/>
@@ -8138,7 +8275,7 @@
                     <pic:cNvPicPr/>
                   </pic:nvPicPr>
                   <pic:blipFill rotWithShape="1">
-                    <a:blip r:embed="rId16">
+                    <a:blip r:embed="rId17">
                       <a:extLst>
                         <a:ext uri="{28A0092B-C50C-407E-A947-70E740481C1C}">
                           <a14:useLocalDpi xmlns:a14="http://schemas.microsoft.com/office/drawing/2010/main" val="0"/>
@@ -10011,7 +10148,7 @@
                     <pic:cNvPicPr/>
                   </pic:nvPicPr>
                   <pic:blipFill rotWithShape="1">
-                    <a:blip r:embed="rId17">
+                    <a:blip r:embed="rId18">
                       <a:extLst>
                         <a:ext uri="{28A0092B-C50C-407E-A947-70E740481C1C}">
                           <a14:useLocalDpi xmlns:a14="http://schemas.microsoft.com/office/drawing/2010/main" val="0"/>
@@ -10064,7 +10201,7 @@
                     <pic:cNvPicPr/>
                   </pic:nvPicPr>
                   <pic:blipFill rotWithShape="1">
-                    <a:blip r:embed="rId18">
+                    <a:blip r:embed="rId19">
                       <a:extLst>
                         <a:ext uri="{28A0092B-C50C-407E-A947-70E740481C1C}">
                           <a14:useLocalDpi xmlns:a14="http://schemas.microsoft.com/office/drawing/2010/main" val="0"/>
@@ -10350,13 +10487,7 @@
         <w:rPr>
           <w:noProof/>
         </w:rPr>
-        <w:instrText xml:space="preserve"> SEQ</w:instrText>
-      </w:r>
-      <w:r>
-        <w:rPr>
-          <w:noProof/>
-        </w:rPr>
-        <w:instrText xml:space="preserve"> Tabelle \* ARABIC </w:instrText>
+        <w:instrText xml:space="preserve"> SEQ Tabelle \* ARABIC </w:instrText>
       </w:r>
       <w:r>
         <w:rPr>
@@ -12625,8 +12756,8 @@
       </w:r>
     </w:p>
     <w:sectPr>
-      <w:headerReference w:type="default" r:id="rId19"/>
-      <w:footerReference w:type="default" r:id="rId20"/>
+      <w:headerReference w:type="default" r:id="rId20"/>
+      <w:footerReference w:type="default" r:id="rId21"/>
       <w:pgSz w:w="11906" w:h="16838"/>
       <w:pgMar w:top="1417" w:right="1417" w:bottom="1134" w:left="1417" w:header="708" w:footer="708" w:gutter="0"/>
       <w:pgNumType w:start="1"/>
@@ -12834,6 +12965,100 @@
     </w:r>
   </w:p>
 </w:hdr>
+</file>
+
+<file path=word/numbering.xml><?xml version="1.0" encoding="utf-8"?>
+<w:numbering xmlns:wpc="http://schemas.microsoft.com/office/word/2010/wordprocessingCanvas" xmlns:cx="http://schemas.microsoft.com/office/drawing/2014/chartex" xmlns:cx1="http://schemas.microsoft.com/office/drawing/2015/9/8/chartex" xmlns:cx2="http://schemas.microsoft.com/office/drawing/2015/10/21/chartex" xmlns:cx3="http://schemas.microsoft.com/office/drawing/2016/5/9/chartex" xmlns:cx4="http://schemas.microsoft.com/office/drawing/2016/5/10/chartex" xmlns:cx5="http://schemas.microsoft.com/office/drawing/2016/5/11/chartex" xmlns:cx6="http://schemas.microsoft.com/office/drawing/2016/5/12/chartex" xmlns:cx7="http://schemas.microsoft.com/office/drawing/2016/5/13/chartex" xmlns:cx8="http://schemas.microsoft.com/office/drawing/2016/5/14/chartex" xmlns:mc="http://schemas.openxmlformats.org/markup-compatibility/2006" xmlns:aink="http://schemas.microsoft.com/office/drawing/2016/ink" xmlns:am3d="http://schemas.microsoft.com/office/drawing/2017/model3d" xmlns:o="urn:schemas-microsoft-com:office:office" xmlns:r="http://schemas.openxmlformats.org/officeDocument/2006/relationships" xmlns:m="http://schemas.openxmlformats.org/officeDocument/2006/math" xmlns:v="urn:schemas-microsoft-com:vml" xmlns:wp14="http://schemas.microsoft.com/office/word/2010/wordprocessingDrawing" xmlns:wp="http://schemas.openxmlformats.org/drawingml/2006/wordprocessingDrawing" xmlns:w10="urn:schemas-microsoft-com:office:word" xmlns:w="http://schemas.openxmlformats.org/wordprocessingml/2006/main" xmlns:w14="http://schemas.microsoft.com/office/word/2010/wordml" xmlns:w15="http://schemas.microsoft.com/office/word/2012/wordml" xmlns:w16cid="http://schemas.microsoft.com/office/word/2016/wordml/cid" xmlns:w16se="http://schemas.microsoft.com/office/word/2015/wordml/symex" xmlns:wpg="http://schemas.microsoft.com/office/word/2010/wordprocessingGroup" xmlns:wpi="http://schemas.microsoft.com/office/word/2010/wordprocessingInk" xmlns:wne="http://schemas.microsoft.com/office/word/2006/wordml" xmlns:wps="http://schemas.microsoft.com/office/word/2010/wordprocessingShape" mc:Ignorable="w14 w15 w16se w16cid wp14">
+  <w:abstractNum w:abstractNumId="0" w15:restartNumberingAfterBreak="0">
+    <w:nsid w:val="10540AA9"/>
+    <w:multiLevelType w:val="hybridMultilevel"/>
+    <w:tmpl w:val="40C66758"/>
+    <w:lvl w:ilvl="0" w:tplc="0C07000F">
+      <w:start w:val="1"/>
+      <w:numFmt w:val="decimal"/>
+      <w:lvlText w:val="%1."/>
+      <w:lvlJc w:val="left"/>
+      <w:pPr>
+        <w:ind w:left="720" w:hanging="360"/>
+      </w:pPr>
+    </w:lvl>
+    <w:lvl w:ilvl="1" w:tplc="0C070019" w:tentative="1">
+      <w:start w:val="1"/>
+      <w:numFmt w:val="lowerLetter"/>
+      <w:lvlText w:val="%2."/>
+      <w:lvlJc w:val="left"/>
+      <w:pPr>
+        <w:ind w:left="1440" w:hanging="360"/>
+      </w:pPr>
+    </w:lvl>
+    <w:lvl w:ilvl="2" w:tplc="0C07001B" w:tentative="1">
+      <w:start w:val="1"/>
+      <w:numFmt w:val="lowerRoman"/>
+      <w:lvlText w:val="%3."/>
+      <w:lvlJc w:val="right"/>
+      <w:pPr>
+        <w:ind w:left="2160" w:hanging="180"/>
+      </w:pPr>
+    </w:lvl>
+    <w:lvl w:ilvl="3" w:tplc="0C07000F" w:tentative="1">
+      <w:start w:val="1"/>
+      <w:numFmt w:val="decimal"/>
+      <w:lvlText w:val="%4."/>
+      <w:lvlJc w:val="left"/>
+      <w:pPr>
+        <w:ind w:left="2880" w:hanging="360"/>
+      </w:pPr>
+    </w:lvl>
+    <w:lvl w:ilvl="4" w:tplc="0C070019" w:tentative="1">
+      <w:start w:val="1"/>
+      <w:numFmt w:val="lowerLetter"/>
+      <w:lvlText w:val="%5."/>
+      <w:lvlJc w:val="left"/>
+      <w:pPr>
+        <w:ind w:left="3600" w:hanging="360"/>
+      </w:pPr>
+    </w:lvl>
+    <w:lvl w:ilvl="5" w:tplc="0C07001B" w:tentative="1">
+      <w:start w:val="1"/>
+      <w:numFmt w:val="lowerRoman"/>
+      <w:lvlText w:val="%6."/>
+      <w:lvlJc w:val="right"/>
+      <w:pPr>
+        <w:ind w:left="4320" w:hanging="180"/>
+      </w:pPr>
+    </w:lvl>
+    <w:lvl w:ilvl="6" w:tplc="0C07000F" w:tentative="1">
+      <w:start w:val="1"/>
+      <w:numFmt w:val="decimal"/>
+      <w:lvlText w:val="%7."/>
+      <w:lvlJc w:val="left"/>
+      <w:pPr>
+        <w:ind w:left="5040" w:hanging="360"/>
+      </w:pPr>
+    </w:lvl>
+    <w:lvl w:ilvl="7" w:tplc="0C070019" w:tentative="1">
+      <w:start w:val="1"/>
+      <w:numFmt w:val="lowerLetter"/>
+      <w:lvlText w:val="%8."/>
+      <w:lvlJc w:val="left"/>
+      <w:pPr>
+        <w:ind w:left="5760" w:hanging="360"/>
+      </w:pPr>
+    </w:lvl>
+    <w:lvl w:ilvl="8" w:tplc="0C07001B" w:tentative="1">
+      <w:start w:val="1"/>
+      <w:numFmt w:val="lowerRoman"/>
+      <w:lvlText w:val="%9."/>
+      <w:lvlJc w:val="right"/>
+      <w:pPr>
+        <w:ind w:left="6480" w:hanging="180"/>
+      </w:pPr>
+    </w:lvl>
+  </w:abstractNum>
+  <w:num w:numId="1">
+    <w:abstractNumId w:val="0"/>
+  </w:num>
+</w:numbering>
 </file>
 
 <file path=word/styles.xml><?xml version="1.0" encoding="utf-8"?>
@@ -13521,6 +13746,17 @@
       <w:u w:val="single"/>
     </w:rPr>
   </w:style>
+  <w:style w:type="paragraph" w:styleId="Listenabsatz">
+    <w:name w:val="List Paragraph"/>
+    <w:basedOn w:val="Standard"/>
+    <w:uiPriority w:val="34"/>
+    <w:qFormat/>
+    <w:rsid w:val="00CB5257"/>
+    <w:pPr>
+      <w:ind w:left="720"/>
+      <w:contextualSpacing/>
+    </w:pPr>
+  </w:style>
 </w:styles>
 </file>
 
@@ -13824,7 +14060,7 @@
 </file>
 
 <file path=customXml/itemProps1.xml><?xml version="1.0" encoding="utf-8"?>
-<ds:datastoreItem xmlns:ds="http://schemas.openxmlformats.org/officeDocument/2006/customXml" ds:itemID="{549B012E-A42F-418E-9AD5-4E7D3A3136AF}">
+<ds:datastoreItem xmlns:ds="http://schemas.openxmlformats.org/officeDocument/2006/customXml" ds:itemID="{A55DF260-D736-4A1F-8A6F-C90163B7D935}">
   <ds:schemaRefs>
     <ds:schemaRef ds:uri="http://schemas.openxmlformats.org/officeDocument/2006/bibliography"/>
   </ds:schemaRefs>

</xml_diff>